<commit_message>
assignment 2 modify and week6 assignment
</commit_message>
<xml_diff>
--- a/Assignment/Assignment2_donghangHe_113/Assignment2.docx
+++ b/Assignment/Assignment2_donghangHe_113/Assignment2.docx
@@ -19,7 +19,7 @@
     <w:p>
       <w:pPr>
         <w:rPr>
-          <w:rFonts w:ascii="微软雅黑" w:eastAsia="微软雅黑" w:hAnsi="微软雅黑" w:hint="eastAsia"/>
+          <w:rFonts w:ascii="微软雅黑" w:eastAsia="微软雅黑" w:hAnsi="微软雅黑"/>
         </w:rPr>
       </w:pPr>
       <w:r>
@@ -91,17 +91,61 @@
         </w:rPr>
         <w:t xml:space="preserve">(Question1.1_HSBC.py, Question1.1_SPY.py) for both two stock, also you need to install </w:t>
       </w:r>
-      <w:r>
-        <w:rPr>
-          <w:rFonts w:ascii="微软雅黑" w:eastAsia="微软雅黑" w:hAnsi="微软雅黑"/>
-        </w:rPr>
-        <w:t>panads and colorama module for running the code without error</w:t>
-      </w:r>
-      <w:r>
-        <w:rPr>
-          <w:rFonts w:ascii="微软雅黑" w:eastAsia="微软雅黑" w:hAnsi="微软雅黑"/>
-        </w:rPr>
-        <w:t>. And panads module is for the beautiful table and colorama is for the label color.</w:t>
+      <w:proofErr w:type="spellStart"/>
+      <w:r>
+        <w:rPr>
+          <w:rFonts w:ascii="微软雅黑" w:eastAsia="微软雅黑" w:hAnsi="微软雅黑"/>
+        </w:rPr>
+        <w:t>panads</w:t>
+      </w:r>
+      <w:proofErr w:type="spellEnd"/>
+      <w:r>
+        <w:rPr>
+          <w:rFonts w:ascii="微软雅黑" w:eastAsia="微软雅黑" w:hAnsi="微软雅黑"/>
+        </w:rPr>
+        <w:t xml:space="preserve"> and </w:t>
+      </w:r>
+      <w:proofErr w:type="spellStart"/>
+      <w:r>
+        <w:rPr>
+          <w:rFonts w:ascii="微软雅黑" w:eastAsia="微软雅黑" w:hAnsi="微软雅黑"/>
+        </w:rPr>
+        <w:t>colorama</w:t>
+      </w:r>
+      <w:proofErr w:type="spellEnd"/>
+      <w:r>
+        <w:rPr>
+          <w:rFonts w:ascii="微软雅黑" w:eastAsia="微软雅黑" w:hAnsi="微软雅黑"/>
+        </w:rPr>
+        <w:t xml:space="preserve"> module for running the code without error. And </w:t>
+      </w:r>
+      <w:proofErr w:type="spellStart"/>
+      <w:r>
+        <w:rPr>
+          <w:rFonts w:ascii="微软雅黑" w:eastAsia="微软雅黑" w:hAnsi="微软雅黑"/>
+        </w:rPr>
+        <w:t>panads</w:t>
+      </w:r>
+      <w:proofErr w:type="spellEnd"/>
+      <w:r>
+        <w:rPr>
+          <w:rFonts w:ascii="微软雅黑" w:eastAsia="微软雅黑" w:hAnsi="微软雅黑"/>
+        </w:rPr>
+        <w:t xml:space="preserve"> module is for the beautiful table and </w:t>
+      </w:r>
+      <w:proofErr w:type="spellStart"/>
+      <w:r>
+        <w:rPr>
+          <w:rFonts w:ascii="微软雅黑" w:eastAsia="微软雅黑" w:hAnsi="微软雅黑"/>
+        </w:rPr>
+        <w:t>colorama</w:t>
+      </w:r>
+      <w:proofErr w:type="spellEnd"/>
+      <w:r>
+        <w:rPr>
+          <w:rFonts w:ascii="微软雅黑" w:eastAsia="微软雅黑" w:hAnsi="微软雅黑"/>
+        </w:rPr>
+        <w:t xml:space="preserve"> is for the label color.</w:t>
       </w:r>
     </w:p>
     <w:p>
@@ -191,7 +235,21 @@
         <w:rPr>
           <w:rFonts w:ascii="微软雅黑" w:eastAsia="微软雅黑" w:hAnsi="微软雅黑"/>
         </w:rPr>
-        <w:t>“-, -, -, -“  for my stock HSBC is</w:t>
+        <w:t xml:space="preserve">“-, -, -, </w:t>
+      </w:r>
+      <w:proofErr w:type="gramStart"/>
+      <w:r>
+        <w:rPr>
+          <w:rFonts w:ascii="微软雅黑" w:eastAsia="微软雅黑" w:hAnsi="微软雅黑"/>
+        </w:rPr>
+        <w:t xml:space="preserve">-“  </w:t>
+      </w:r>
+      <w:proofErr w:type="gramEnd"/>
+      <w:r>
+        <w:rPr>
+          <w:rFonts w:ascii="微软雅黑" w:eastAsia="微软雅黑" w:hAnsi="微软雅黑"/>
+        </w:rPr>
+        <w:t>for my stock HSBC is</w:t>
       </w:r>
       <w:r>
         <w:rPr>
@@ -255,7 +313,21 @@
         <w:rPr>
           <w:rFonts w:ascii="微软雅黑" w:eastAsia="微软雅黑" w:hAnsi="微软雅黑"/>
         </w:rPr>
-        <w:t>“+, +, +, -“  for my stock HSBC is</w:t>
+        <w:t xml:space="preserve">“+, +, +, </w:t>
+      </w:r>
+      <w:proofErr w:type="gramStart"/>
+      <w:r>
+        <w:rPr>
+          <w:rFonts w:ascii="微软雅黑" w:eastAsia="微软雅黑" w:hAnsi="微软雅黑"/>
+        </w:rPr>
+        <w:t xml:space="preserve">-“  </w:t>
+      </w:r>
+      <w:proofErr w:type="gramEnd"/>
+      <w:r>
+        <w:rPr>
+          <w:rFonts w:ascii="微软雅黑" w:eastAsia="微软雅黑" w:hAnsi="微软雅黑"/>
+        </w:rPr>
+        <w:t>for my stock HSBC is</w:t>
       </w:r>
       <w:r>
         <w:rPr>
@@ -279,7 +351,7 @@
     <w:p>
       <w:pPr>
         <w:rPr>
-          <w:rFonts w:ascii="微软雅黑" w:eastAsia="微软雅黑" w:hAnsi="微软雅黑" w:hint="eastAsia"/>
+          <w:rFonts w:ascii="微软雅黑" w:eastAsia="微软雅黑" w:hAnsi="微软雅黑"/>
         </w:rPr>
       </w:pPr>
       <w:r>
@@ -336,7 +408,7 @@
     <w:p>
       <w:pPr>
         <w:rPr>
-          <w:rFonts w:ascii="微软雅黑" w:eastAsia="微软雅黑" w:hAnsi="微软雅黑" w:hint="eastAsia"/>
+          <w:rFonts w:ascii="微软雅黑" w:eastAsia="微软雅黑" w:hAnsi="微软雅黑"/>
         </w:rPr>
       </w:pPr>
       <w:r>
@@ -362,7 +434,37 @@
         <w:rPr>
           <w:rFonts w:ascii="微软雅黑" w:eastAsia="微软雅黑" w:hAnsi="微软雅黑"/>
         </w:rPr>
-        <w:t>Question2_HSBC.py and Question2_SPY.py</w:t>
+        <w:t>Question2</w:t>
+      </w:r>
+      <w:r>
+        <w:rPr>
+          <w:rFonts w:ascii="微软雅黑" w:eastAsia="微软雅黑" w:hAnsi="微软雅黑"/>
+        </w:rPr>
+        <w:t>-5</w:t>
+      </w:r>
+      <w:r>
+        <w:rPr>
+          <w:rFonts w:ascii="微软雅黑" w:eastAsia="微软雅黑" w:hAnsi="微软雅黑"/>
+        </w:rPr>
+        <w:t>_HSBC.py and Question2</w:t>
+      </w:r>
+      <w:r>
+        <w:rPr>
+          <w:rFonts w:ascii="微软雅黑" w:eastAsia="微软雅黑" w:hAnsi="微软雅黑"/>
+        </w:rPr>
+        <w:t>-</w:t>
+      </w:r>
+      <w:r>
+        <w:rPr>
+          <w:rFonts w:ascii="微软雅黑" w:eastAsia="微软雅黑" w:hAnsi="微软雅黑"/>
+        </w:rPr>
+        <w:t>4</w:t>
+      </w:r>
+      <w:r>
+        <w:rPr>
+          <w:rFonts w:ascii="微软雅黑" w:eastAsia="微软雅黑" w:hAnsi="微软雅黑"/>
+        </w:rPr>
+        <w:t>_SPY.py</w:t>
       </w:r>
       <w:r>
         <w:rPr>
@@ -374,7 +476,21 @@
         <w:rPr>
           <w:rFonts w:ascii="微软雅黑" w:eastAsia="微软雅黑" w:hAnsi="微软雅黑"/>
         </w:rPr>
-        <w:t>delete the # before the print in the predict() function, the answer will be shown as 2018-01-02 +.</w:t>
+        <w:t xml:space="preserve">delete the # before the print in the </w:t>
+      </w:r>
+      <w:proofErr w:type="gramStart"/>
+      <w:r>
+        <w:rPr>
+          <w:rFonts w:ascii="微软雅黑" w:eastAsia="微软雅黑" w:hAnsi="微软雅黑"/>
+        </w:rPr>
+        <w:t>predict(</w:t>
+      </w:r>
+      <w:proofErr w:type="gramEnd"/>
+      <w:r>
+        <w:rPr>
+          <w:rFonts w:ascii="微软雅黑" w:eastAsia="微软雅黑" w:hAnsi="微软雅黑"/>
+        </w:rPr>
+        <w:t>) function, the answer will be shown as 2018-01-02 +.</w:t>
       </w:r>
     </w:p>
     <w:p>
@@ -577,7 +693,7 @@
           <w:p>
             <w:pPr>
               <w:rPr>
-                <w:rFonts w:ascii="微软雅黑" w:eastAsia="微软雅黑" w:hAnsi="微软雅黑" w:hint="eastAsia"/>
+                <w:rFonts w:ascii="微软雅黑" w:eastAsia="微软雅黑" w:hAnsi="微软雅黑"/>
               </w:rPr>
             </w:pPr>
             <w:r>
@@ -956,7 +1072,7 @@
     <w:p>
       <w:pPr>
         <w:rPr>
-          <w:rFonts w:ascii="微软雅黑" w:eastAsia="微软雅黑" w:hAnsi="微软雅黑" w:hint="eastAsia"/>
+          <w:rFonts w:ascii="微软雅黑" w:eastAsia="微软雅黑" w:hAnsi="微软雅黑"/>
         </w:rPr>
       </w:pPr>
       <w:r>
@@ -982,7 +1098,37 @@
         <w:rPr>
           <w:rFonts w:ascii="微软雅黑" w:eastAsia="微软雅黑" w:hAnsi="微软雅黑"/>
         </w:rPr>
-        <w:t xml:space="preserve"> Question3_HSBC.py and Question3_SPY.py</w:t>
+        <w:t xml:space="preserve"> Question</w:t>
+      </w:r>
+      <w:r>
+        <w:rPr>
+          <w:rFonts w:ascii="微软雅黑" w:eastAsia="微软雅黑" w:hAnsi="微软雅黑"/>
+        </w:rPr>
+        <w:t>2-5</w:t>
+      </w:r>
+      <w:r>
+        <w:rPr>
+          <w:rFonts w:ascii="微软雅黑" w:eastAsia="微软雅黑" w:hAnsi="微软雅黑"/>
+        </w:rPr>
+        <w:t>_HSBC.py and Question</w:t>
+      </w:r>
+      <w:r>
+        <w:rPr>
+          <w:rFonts w:ascii="微软雅黑" w:eastAsia="微软雅黑" w:hAnsi="微软雅黑"/>
+        </w:rPr>
+        <w:t>2-</w:t>
+      </w:r>
+      <w:r>
+        <w:rPr>
+          <w:rFonts w:ascii="微软雅黑" w:eastAsia="微软雅黑" w:hAnsi="微软雅黑"/>
+        </w:rPr>
+        <w:t>4</w:t>
+      </w:r>
+      <w:r>
+        <w:rPr>
+          <w:rFonts w:ascii="微软雅黑" w:eastAsia="微软雅黑" w:hAnsi="微软雅黑"/>
+        </w:rPr>
+        <w:t>_SPY.py</w:t>
       </w:r>
       <w:r>
         <w:rPr>
@@ -1069,7 +1215,21 @@
           <w:rFonts w:ascii="微软雅黑" w:eastAsia="微软雅黑" w:hAnsi="微软雅黑"/>
         </w:rPr>
         <w:tab/>
-        <w:t>the accuracy on predicting”-“  is same as W = 3 for both stock</w:t>
+        <w:t>the accuracy on predicting”</w:t>
+      </w:r>
+      <w:proofErr w:type="gramStart"/>
+      <w:r>
+        <w:rPr>
+          <w:rFonts w:ascii="微软雅黑" w:eastAsia="微软雅黑" w:hAnsi="微软雅黑"/>
+        </w:rPr>
+        <w:t xml:space="preserve">-“  </w:t>
+      </w:r>
+      <w:proofErr w:type="gramEnd"/>
+      <w:r>
+        <w:rPr>
+          <w:rFonts w:ascii="微软雅黑" w:eastAsia="微软雅黑" w:hAnsi="微软雅黑"/>
+        </w:rPr>
+        <w:t>is same as W = 3 for both stock</w:t>
       </w:r>
     </w:p>
     <w:p>
@@ -1095,19 +1255,16 @@
           <w:rFonts w:ascii="微软雅黑" w:eastAsia="微软雅黑" w:hAnsi="微软雅黑"/>
         </w:rPr>
         <w:tab/>
-      </w:r>
-      <w:r>
-        <w:rPr>
-          <w:rFonts w:ascii="微软雅黑" w:eastAsia="微软雅黑" w:hAnsi="微软雅黑"/>
-        </w:rPr>
         <w:t xml:space="preserve">the accuracy on </w:t>
       </w:r>
+      <w:proofErr w:type="gramStart"/>
       <w:r>
         <w:rPr>
           <w:rFonts w:ascii="微软雅黑" w:eastAsia="微软雅黑" w:hAnsi="微软雅黑"/>
         </w:rPr>
         <w:t>predicting”+</w:t>
       </w:r>
+      <w:proofErr w:type="gramEnd"/>
       <w:r>
         <w:rPr>
           <w:rFonts w:ascii="微软雅黑" w:eastAsia="微软雅黑" w:hAnsi="微软雅黑"/>
@@ -1151,14 +1308,52 @@
         <w:rPr>
           <w:rFonts w:ascii="微软雅黑" w:eastAsia="微软雅黑" w:hAnsi="微软雅黑"/>
         </w:rPr>
-        <w:t>.1-7</w:t>
+        <w:t>.1-</w:t>
+      </w:r>
+      <w:r>
+        <w:rPr>
+          <w:rFonts w:ascii="微软雅黑" w:eastAsia="微软雅黑" w:hAnsi="微软雅黑"/>
+        </w:rPr>
+        <w:t>6</w:t>
       </w:r>
       <w:r>
         <w:rPr>
           <w:rFonts w:ascii="微软雅黑" w:eastAsia="微软雅黑" w:hAnsi="微软雅黑"/>
         </w:rPr>
         <w:tab/>
-        <w:t>could be seen by code Question4.py</w:t>
+        <w:t>could be seen by code Question</w:t>
+      </w:r>
+      <w:r>
+        <w:rPr>
+          <w:rFonts w:ascii="微软雅黑" w:eastAsia="微软雅黑" w:hAnsi="微软雅黑"/>
+        </w:rPr>
+        <w:t>2-5_HSBC</w:t>
+      </w:r>
+      <w:r>
+        <w:rPr>
+          <w:rFonts w:ascii="微软雅黑" w:eastAsia="微软雅黑" w:hAnsi="微软雅黑"/>
+        </w:rPr>
+        <w:t>.py</w:t>
+      </w:r>
+      <w:r>
+        <w:rPr>
+          <w:rFonts w:ascii="微软雅黑" w:eastAsia="微软雅黑" w:hAnsi="微软雅黑"/>
+        </w:rPr>
+        <w:t xml:space="preserve"> and Question2-</w:t>
+      </w:r>
+      <w:r>
+        <w:rPr>
+          <w:rFonts w:ascii="微软雅黑" w:eastAsia="微软雅黑" w:hAnsi="微软雅黑"/>
+        </w:rPr>
+        <w:t>4</w:t>
+      </w:r>
+      <w:bookmarkStart w:id="0" w:name="_GoBack"/>
+      <w:bookmarkEnd w:id="0"/>
+      <w:r>
+        <w:rPr>
+          <w:rFonts w:ascii="微软雅黑" w:eastAsia="微软雅黑" w:hAnsi="微软雅黑"/>
+        </w:rPr>
+        <w:t>_PSY.py</w:t>
       </w:r>
     </w:p>
     <w:p>
@@ -1177,6 +1372,1982 @@
         <w:rPr>
           <w:rFonts w:ascii="微软雅黑" w:eastAsia="微软雅黑" w:hAnsi="微软雅黑"/>
         </w:rPr>
+        <w:t>.7</w:t>
+      </w:r>
+      <w:r>
+        <w:rPr>
+          <w:rFonts w:ascii="微软雅黑" w:eastAsia="微软雅黑" w:hAnsi="微软雅黑"/>
+        </w:rPr>
+        <w:tab/>
+      </w:r>
+      <w:r>
+        <w:rPr>
+          <w:rFonts w:ascii="微软雅黑" w:eastAsia="微软雅黑" w:hAnsi="微软雅黑"/>
+        </w:rPr>
+        <w:t>table</w:t>
+      </w:r>
+    </w:p>
+    <w:tbl>
+      <w:tblPr>
+        <w:tblStyle w:val="a4"/>
+        <w:tblW w:w="0" w:type="auto"/>
+        <w:tblLook w:val="04A0" w:firstRow="1" w:lastRow="0" w:firstColumn="1" w:lastColumn="0" w:noHBand="0" w:noVBand="1"/>
+      </w:tblPr>
+      <w:tblGrid>
+        <w:gridCol w:w="1326"/>
+        <w:gridCol w:w="952"/>
+        <w:gridCol w:w="883"/>
+        <w:gridCol w:w="884"/>
+        <w:gridCol w:w="884"/>
+        <w:gridCol w:w="884"/>
+        <w:gridCol w:w="1209"/>
+        <w:gridCol w:w="994"/>
+        <w:gridCol w:w="994"/>
+      </w:tblGrid>
+      <w:tr>
+        <w:tc>
+          <w:tcPr>
+            <w:tcW w:w="1001" w:type="dxa"/>
+          </w:tcPr>
+          <w:p>
+            <w:pPr>
+              <w:rPr>
+                <w:rFonts w:ascii="微软雅黑" w:eastAsia="微软雅黑" w:hAnsi="微软雅黑"/>
+              </w:rPr>
+            </w:pPr>
+            <w:r>
+              <w:rPr>
+                <w:rFonts w:ascii="微软雅黑" w:eastAsia="微软雅黑" w:hAnsi="微软雅黑" w:hint="eastAsia"/>
+              </w:rPr>
+              <w:t>W</w:t>
+            </w:r>
+          </w:p>
+        </w:tc>
+        <w:tc>
+          <w:tcPr>
+            <w:tcW w:w="1001" w:type="dxa"/>
+          </w:tcPr>
+          <w:p>
+            <w:pPr>
+              <w:rPr>
+                <w:rFonts w:ascii="微软雅黑" w:eastAsia="微软雅黑" w:hAnsi="微软雅黑"/>
+              </w:rPr>
+            </w:pPr>
+            <w:r>
+              <w:rPr>
+                <w:rFonts w:ascii="微软雅黑" w:eastAsia="微软雅黑" w:hAnsi="微软雅黑" w:hint="eastAsia"/>
+              </w:rPr>
+              <w:t>t</w:t>
+            </w:r>
+            <w:r>
+              <w:rPr>
+                <w:rFonts w:ascii="微软雅黑" w:eastAsia="微软雅黑" w:hAnsi="微软雅黑"/>
+              </w:rPr>
+              <w:t>icker</w:t>
+            </w:r>
+          </w:p>
+        </w:tc>
+        <w:tc>
+          <w:tcPr>
+            <w:tcW w:w="1001" w:type="dxa"/>
+          </w:tcPr>
+          <w:p>
+            <w:pPr>
+              <w:rPr>
+                <w:rFonts w:ascii="微软雅黑" w:eastAsia="微软雅黑" w:hAnsi="微软雅黑"/>
+              </w:rPr>
+            </w:pPr>
+            <w:r>
+              <w:rPr>
+                <w:rFonts w:ascii="微软雅黑" w:eastAsia="微软雅黑" w:hAnsi="微软雅黑" w:hint="eastAsia"/>
+              </w:rPr>
+              <w:t>T</w:t>
+            </w:r>
+            <w:r>
+              <w:rPr>
+                <w:rFonts w:ascii="微软雅黑" w:eastAsia="微软雅黑" w:hAnsi="微软雅黑"/>
+              </w:rPr>
+              <w:t>P</w:t>
+            </w:r>
+          </w:p>
+        </w:tc>
+        <w:tc>
+          <w:tcPr>
+            <w:tcW w:w="1001" w:type="dxa"/>
+          </w:tcPr>
+          <w:p>
+            <w:pPr>
+              <w:rPr>
+                <w:rFonts w:ascii="微软雅黑" w:eastAsia="微软雅黑" w:hAnsi="微软雅黑"/>
+              </w:rPr>
+            </w:pPr>
+            <w:r>
+              <w:rPr>
+                <w:rFonts w:ascii="微软雅黑" w:eastAsia="微软雅黑" w:hAnsi="微软雅黑" w:hint="eastAsia"/>
+              </w:rPr>
+              <w:t>F</w:t>
+            </w:r>
+            <w:r>
+              <w:rPr>
+                <w:rFonts w:ascii="微软雅黑" w:eastAsia="微软雅黑" w:hAnsi="微软雅黑"/>
+              </w:rPr>
+              <w:t>P</w:t>
+            </w:r>
+          </w:p>
+        </w:tc>
+        <w:tc>
+          <w:tcPr>
+            <w:tcW w:w="1001" w:type="dxa"/>
+          </w:tcPr>
+          <w:p>
+            <w:pPr>
+              <w:rPr>
+                <w:rFonts w:ascii="微软雅黑" w:eastAsia="微软雅黑" w:hAnsi="微软雅黑"/>
+              </w:rPr>
+            </w:pPr>
+            <w:r>
+              <w:rPr>
+                <w:rFonts w:ascii="微软雅黑" w:eastAsia="微软雅黑" w:hAnsi="微软雅黑" w:hint="eastAsia"/>
+              </w:rPr>
+              <w:t>T</w:t>
+            </w:r>
+            <w:r>
+              <w:rPr>
+                <w:rFonts w:ascii="微软雅黑" w:eastAsia="微软雅黑" w:hAnsi="微软雅黑"/>
+              </w:rPr>
+              <w:t>N</w:t>
+            </w:r>
+          </w:p>
+        </w:tc>
+        <w:tc>
+          <w:tcPr>
+            <w:tcW w:w="1001" w:type="dxa"/>
+          </w:tcPr>
+          <w:p>
+            <w:pPr>
+              <w:rPr>
+                <w:rFonts w:ascii="微软雅黑" w:eastAsia="微软雅黑" w:hAnsi="微软雅黑"/>
+              </w:rPr>
+            </w:pPr>
+            <w:r>
+              <w:rPr>
+                <w:rFonts w:ascii="微软雅黑" w:eastAsia="微软雅黑" w:hAnsi="微软雅黑" w:hint="eastAsia"/>
+              </w:rPr>
+              <w:t>F</w:t>
+            </w:r>
+            <w:r>
+              <w:rPr>
+                <w:rFonts w:ascii="微软雅黑" w:eastAsia="微软雅黑" w:hAnsi="微软雅黑"/>
+              </w:rPr>
+              <w:t>N</w:t>
+            </w:r>
+          </w:p>
+        </w:tc>
+        <w:tc>
+          <w:tcPr>
+            <w:tcW w:w="1001" w:type="dxa"/>
+          </w:tcPr>
+          <w:p>
+            <w:pPr>
+              <w:rPr>
+                <w:rFonts w:ascii="微软雅黑" w:eastAsia="微软雅黑" w:hAnsi="微软雅黑"/>
+              </w:rPr>
+            </w:pPr>
+            <w:r>
+              <w:rPr>
+                <w:rFonts w:ascii="微软雅黑" w:eastAsia="微软雅黑" w:hAnsi="微软雅黑" w:hint="eastAsia"/>
+              </w:rPr>
+              <w:t>a</w:t>
+            </w:r>
+            <w:r>
+              <w:rPr>
+                <w:rFonts w:ascii="微软雅黑" w:eastAsia="微软雅黑" w:hAnsi="微软雅黑"/>
+              </w:rPr>
+              <w:t>ccuracy</w:t>
+            </w:r>
+          </w:p>
+        </w:tc>
+        <w:tc>
+          <w:tcPr>
+            <w:tcW w:w="1001" w:type="dxa"/>
+          </w:tcPr>
+          <w:p>
+            <w:pPr>
+              <w:rPr>
+                <w:rFonts w:ascii="微软雅黑" w:eastAsia="微软雅黑" w:hAnsi="微软雅黑"/>
+              </w:rPr>
+            </w:pPr>
+            <w:r>
+              <w:rPr>
+                <w:rFonts w:ascii="微软雅黑" w:eastAsia="微软雅黑" w:hAnsi="微软雅黑" w:hint="eastAsia"/>
+              </w:rPr>
+              <w:t>T</w:t>
+            </w:r>
+            <w:r>
+              <w:rPr>
+                <w:rFonts w:ascii="微软雅黑" w:eastAsia="微软雅黑" w:hAnsi="微软雅黑"/>
+              </w:rPr>
+              <w:t>PR</w:t>
+            </w:r>
+          </w:p>
+        </w:tc>
+        <w:tc>
+          <w:tcPr>
+            <w:tcW w:w="1002" w:type="dxa"/>
+          </w:tcPr>
+          <w:p>
+            <w:pPr>
+              <w:rPr>
+                <w:rFonts w:ascii="微软雅黑" w:eastAsia="微软雅黑" w:hAnsi="微软雅黑"/>
+              </w:rPr>
+            </w:pPr>
+            <w:r>
+              <w:rPr>
+                <w:rFonts w:ascii="微软雅黑" w:eastAsia="微软雅黑" w:hAnsi="微软雅黑" w:hint="eastAsia"/>
+              </w:rPr>
+              <w:t>T</w:t>
+            </w:r>
+            <w:r>
+              <w:rPr>
+                <w:rFonts w:ascii="微软雅黑" w:eastAsia="微软雅黑" w:hAnsi="微软雅黑"/>
+              </w:rPr>
+              <w:t>NR</w:t>
+            </w:r>
+          </w:p>
+        </w:tc>
+      </w:tr>
+      <w:tr>
+        <w:tc>
+          <w:tcPr>
+            <w:tcW w:w="1001" w:type="dxa"/>
+          </w:tcPr>
+          <w:p>
+            <w:pPr>
+              <w:rPr>
+                <w:rFonts w:ascii="微软雅黑" w:eastAsia="微软雅黑" w:hAnsi="微软雅黑"/>
+              </w:rPr>
+            </w:pPr>
+            <w:r>
+              <w:rPr>
+                <w:rFonts w:ascii="微软雅黑" w:eastAsia="微软雅黑" w:hAnsi="微软雅黑" w:hint="eastAsia"/>
+              </w:rPr>
+              <w:t>2</w:t>
+            </w:r>
+          </w:p>
+        </w:tc>
+        <w:tc>
+          <w:tcPr>
+            <w:tcW w:w="1001" w:type="dxa"/>
+          </w:tcPr>
+          <w:p>
+            <w:pPr>
+              <w:rPr>
+                <w:rFonts w:ascii="微软雅黑" w:eastAsia="微软雅黑" w:hAnsi="微软雅黑"/>
+              </w:rPr>
+            </w:pPr>
+            <w:r>
+              <w:rPr>
+                <w:rFonts w:ascii="微软雅黑" w:eastAsia="微软雅黑" w:hAnsi="微软雅黑" w:hint="eastAsia"/>
+              </w:rPr>
+              <w:t>S</w:t>
+            </w:r>
+            <w:r>
+              <w:rPr>
+                <w:rFonts w:ascii="微软雅黑" w:eastAsia="微软雅黑" w:hAnsi="微软雅黑"/>
+              </w:rPr>
+              <w:t>PY</w:t>
+            </w:r>
+          </w:p>
+        </w:tc>
+        <w:tc>
+          <w:tcPr>
+            <w:tcW w:w="1001" w:type="dxa"/>
+          </w:tcPr>
+          <w:p>
+            <w:pPr>
+              <w:rPr>
+                <w:rFonts w:ascii="微软雅黑" w:eastAsia="微软雅黑" w:hAnsi="微软雅黑"/>
+              </w:rPr>
+            </w:pPr>
+            <w:r>
+              <w:rPr>
+                <w:rFonts w:ascii="微软雅黑" w:eastAsia="微软雅黑" w:hAnsi="微软雅黑" w:hint="eastAsia"/>
+              </w:rPr>
+              <w:t>1</w:t>
+            </w:r>
+            <w:r>
+              <w:rPr>
+                <w:rFonts w:ascii="微软雅黑" w:eastAsia="微软雅黑" w:hAnsi="微软雅黑"/>
+              </w:rPr>
+              <w:t>85</w:t>
+            </w:r>
+          </w:p>
+        </w:tc>
+        <w:tc>
+          <w:tcPr>
+            <w:tcW w:w="1001" w:type="dxa"/>
+          </w:tcPr>
+          <w:p>
+            <w:pPr>
+              <w:rPr>
+                <w:rFonts w:ascii="微软雅黑" w:eastAsia="微软雅黑" w:hAnsi="微软雅黑"/>
+              </w:rPr>
+            </w:pPr>
+            <w:r>
+              <w:rPr>
+                <w:rFonts w:ascii="微软雅黑" w:eastAsia="微软雅黑" w:hAnsi="微软雅黑" w:hint="eastAsia"/>
+              </w:rPr>
+              <w:t>1</w:t>
+            </w:r>
+            <w:r>
+              <w:rPr>
+                <w:rFonts w:ascii="微软雅黑" w:eastAsia="微软雅黑" w:hAnsi="微软雅黑"/>
+              </w:rPr>
+              <w:t>50</w:t>
+            </w:r>
+          </w:p>
+        </w:tc>
+        <w:tc>
+          <w:tcPr>
+            <w:tcW w:w="1001" w:type="dxa"/>
+          </w:tcPr>
+          <w:p>
+            <w:pPr>
+              <w:rPr>
+                <w:rFonts w:ascii="微软雅黑" w:eastAsia="微软雅黑" w:hAnsi="微软雅黑"/>
+              </w:rPr>
+            </w:pPr>
+            <w:r>
+              <w:rPr>
+                <w:rFonts w:ascii="微软雅黑" w:eastAsia="微软雅黑" w:hAnsi="微软雅黑" w:hint="eastAsia"/>
+              </w:rPr>
+              <w:t>6</w:t>
+            </w:r>
+            <w:r>
+              <w:rPr>
+                <w:rFonts w:ascii="微软雅黑" w:eastAsia="微软雅黑" w:hAnsi="微软雅黑"/>
+              </w:rPr>
+              <w:t>8</w:t>
+            </w:r>
+          </w:p>
+        </w:tc>
+        <w:tc>
+          <w:tcPr>
+            <w:tcW w:w="1001" w:type="dxa"/>
+          </w:tcPr>
+          <w:p>
+            <w:pPr>
+              <w:rPr>
+                <w:rFonts w:ascii="微软雅黑" w:eastAsia="微软雅黑" w:hAnsi="微软雅黑"/>
+              </w:rPr>
+            </w:pPr>
+            <w:r>
+              <w:rPr>
+                <w:rFonts w:ascii="微软雅黑" w:eastAsia="微软雅黑" w:hAnsi="微软雅黑" w:hint="eastAsia"/>
+              </w:rPr>
+              <w:t>1</w:t>
+            </w:r>
+            <w:r>
+              <w:rPr>
+                <w:rFonts w:ascii="微软雅黑" w:eastAsia="微软雅黑" w:hAnsi="微软雅黑"/>
+              </w:rPr>
+              <w:t>00</w:t>
+            </w:r>
+          </w:p>
+        </w:tc>
+        <w:tc>
+          <w:tcPr>
+            <w:tcW w:w="1001" w:type="dxa"/>
+          </w:tcPr>
+          <w:p>
+            <w:pPr>
+              <w:rPr>
+                <w:rFonts w:ascii="微软雅黑" w:eastAsia="微软雅黑" w:hAnsi="微软雅黑"/>
+              </w:rPr>
+            </w:pPr>
+            <w:r>
+              <w:rPr>
+                <w:rFonts w:ascii="微软雅黑" w:eastAsia="微软雅黑" w:hAnsi="微软雅黑" w:hint="eastAsia"/>
+              </w:rPr>
+              <w:t>0</w:t>
+            </w:r>
+            <w:r>
+              <w:rPr>
+                <w:rFonts w:ascii="微软雅黑" w:eastAsia="微软雅黑" w:hAnsi="微软雅黑"/>
+              </w:rPr>
+              <w:t>.503</w:t>
+            </w:r>
+          </w:p>
+        </w:tc>
+        <w:tc>
+          <w:tcPr>
+            <w:tcW w:w="1001" w:type="dxa"/>
+          </w:tcPr>
+          <w:p>
+            <w:pPr>
+              <w:rPr>
+                <w:rFonts w:ascii="微软雅黑" w:eastAsia="微软雅黑" w:hAnsi="微软雅黑"/>
+              </w:rPr>
+            </w:pPr>
+            <w:r>
+              <w:rPr>
+                <w:rFonts w:ascii="微软雅黑" w:eastAsia="微软雅黑" w:hAnsi="微软雅黑" w:hint="eastAsia"/>
+              </w:rPr>
+              <w:t>0</w:t>
+            </w:r>
+            <w:r>
+              <w:rPr>
+                <w:rFonts w:ascii="微软雅黑" w:eastAsia="微软雅黑" w:hAnsi="微软雅黑"/>
+              </w:rPr>
+              <w:t>.6491</w:t>
+            </w:r>
+          </w:p>
+        </w:tc>
+        <w:tc>
+          <w:tcPr>
+            <w:tcW w:w="1002" w:type="dxa"/>
+          </w:tcPr>
+          <w:p>
+            <w:pPr>
+              <w:rPr>
+                <w:rFonts w:ascii="微软雅黑" w:eastAsia="微软雅黑" w:hAnsi="微软雅黑"/>
+              </w:rPr>
+            </w:pPr>
+            <w:r>
+              <w:rPr>
+                <w:rFonts w:ascii="微软雅黑" w:eastAsia="微软雅黑" w:hAnsi="微软雅黑" w:hint="eastAsia"/>
+              </w:rPr>
+              <w:t>0</w:t>
+            </w:r>
+            <w:r>
+              <w:rPr>
+                <w:rFonts w:ascii="微软雅黑" w:eastAsia="微软雅黑" w:hAnsi="微软雅黑"/>
+              </w:rPr>
+              <w:t>.3119</w:t>
+            </w:r>
+          </w:p>
+        </w:tc>
+      </w:tr>
+      <w:tr>
+        <w:tc>
+          <w:tcPr>
+            <w:tcW w:w="1001" w:type="dxa"/>
+          </w:tcPr>
+          <w:p>
+            <w:pPr>
+              <w:rPr>
+                <w:rFonts w:ascii="微软雅黑" w:eastAsia="微软雅黑" w:hAnsi="微软雅黑"/>
+              </w:rPr>
+            </w:pPr>
+            <w:r>
+              <w:rPr>
+                <w:rFonts w:ascii="微软雅黑" w:eastAsia="微软雅黑" w:hAnsi="微软雅黑" w:hint="eastAsia"/>
+              </w:rPr>
+              <w:t>3</w:t>
+            </w:r>
+          </w:p>
+        </w:tc>
+        <w:tc>
+          <w:tcPr>
+            <w:tcW w:w="1001" w:type="dxa"/>
+          </w:tcPr>
+          <w:p>
+            <w:pPr>
+              <w:rPr>
+                <w:rFonts w:ascii="微软雅黑" w:eastAsia="微软雅黑" w:hAnsi="微软雅黑"/>
+              </w:rPr>
+            </w:pPr>
+            <w:r>
+              <w:rPr>
+                <w:rFonts w:ascii="微软雅黑" w:eastAsia="微软雅黑" w:hAnsi="微软雅黑" w:hint="eastAsia"/>
+              </w:rPr>
+              <w:t>S</w:t>
+            </w:r>
+            <w:r>
+              <w:rPr>
+                <w:rFonts w:ascii="微软雅黑" w:eastAsia="微软雅黑" w:hAnsi="微软雅黑"/>
+              </w:rPr>
+              <w:t>PY</w:t>
+            </w:r>
+          </w:p>
+        </w:tc>
+        <w:tc>
+          <w:tcPr>
+            <w:tcW w:w="1001" w:type="dxa"/>
+          </w:tcPr>
+          <w:p>
+            <w:pPr>
+              <w:rPr>
+                <w:rFonts w:ascii="微软雅黑" w:eastAsia="微软雅黑" w:hAnsi="微软雅黑"/>
+              </w:rPr>
+            </w:pPr>
+            <w:r>
+              <w:rPr>
+                <w:rFonts w:ascii="微软雅黑" w:eastAsia="微软雅黑" w:hAnsi="微软雅黑" w:hint="eastAsia"/>
+              </w:rPr>
+              <w:t>1</w:t>
+            </w:r>
+            <w:r>
+              <w:rPr>
+                <w:rFonts w:ascii="微软雅黑" w:eastAsia="微软雅黑" w:hAnsi="微软雅黑"/>
+              </w:rPr>
+              <w:t>45</w:t>
+            </w:r>
+          </w:p>
+        </w:tc>
+        <w:tc>
+          <w:tcPr>
+            <w:tcW w:w="1001" w:type="dxa"/>
+          </w:tcPr>
+          <w:p>
+            <w:pPr>
+              <w:rPr>
+                <w:rFonts w:ascii="微软雅黑" w:eastAsia="微软雅黑" w:hAnsi="微软雅黑"/>
+              </w:rPr>
+            </w:pPr>
+            <w:r>
+              <w:rPr>
+                <w:rFonts w:ascii="微软雅黑" w:eastAsia="微软雅黑" w:hAnsi="微软雅黑" w:hint="eastAsia"/>
+              </w:rPr>
+              <w:t>1</w:t>
+            </w:r>
+            <w:r>
+              <w:rPr>
+                <w:rFonts w:ascii="微软雅黑" w:eastAsia="微软雅黑" w:hAnsi="微软雅黑"/>
+              </w:rPr>
+              <w:t>29</w:t>
+            </w:r>
+          </w:p>
+        </w:tc>
+        <w:tc>
+          <w:tcPr>
+            <w:tcW w:w="1001" w:type="dxa"/>
+          </w:tcPr>
+          <w:p>
+            <w:pPr>
+              <w:rPr>
+                <w:rFonts w:ascii="微软雅黑" w:eastAsia="微软雅黑" w:hAnsi="微软雅黑"/>
+              </w:rPr>
+            </w:pPr>
+            <w:r>
+              <w:rPr>
+                <w:rFonts w:ascii="微软雅黑" w:eastAsia="微软雅黑" w:hAnsi="微软雅黑" w:hint="eastAsia"/>
+              </w:rPr>
+              <w:t>8</w:t>
+            </w:r>
+            <w:r>
+              <w:rPr>
+                <w:rFonts w:ascii="微软雅黑" w:eastAsia="微软雅黑" w:hAnsi="微软雅黑"/>
+              </w:rPr>
+              <w:t>9</w:t>
+            </w:r>
+          </w:p>
+        </w:tc>
+        <w:tc>
+          <w:tcPr>
+            <w:tcW w:w="1001" w:type="dxa"/>
+          </w:tcPr>
+          <w:p>
+            <w:pPr>
+              <w:rPr>
+                <w:rFonts w:ascii="微软雅黑" w:eastAsia="微软雅黑" w:hAnsi="微软雅黑"/>
+              </w:rPr>
+            </w:pPr>
+            <w:r>
+              <w:rPr>
+                <w:rFonts w:ascii="微软雅黑" w:eastAsia="微软雅黑" w:hAnsi="微软雅黑" w:hint="eastAsia"/>
+              </w:rPr>
+              <w:t>1</w:t>
+            </w:r>
+            <w:r>
+              <w:rPr>
+                <w:rFonts w:ascii="微软雅黑" w:eastAsia="微软雅黑" w:hAnsi="微软雅黑"/>
+              </w:rPr>
+              <w:t>40</w:t>
+            </w:r>
+          </w:p>
+        </w:tc>
+        <w:tc>
+          <w:tcPr>
+            <w:tcW w:w="1001" w:type="dxa"/>
+          </w:tcPr>
+          <w:p>
+            <w:pPr>
+              <w:rPr>
+                <w:rFonts w:ascii="微软雅黑" w:eastAsia="微软雅黑" w:hAnsi="微软雅黑"/>
+              </w:rPr>
+            </w:pPr>
+            <w:r>
+              <w:rPr>
+                <w:rFonts w:ascii="微软雅黑" w:eastAsia="微软雅黑" w:hAnsi="微软雅黑" w:hint="eastAsia"/>
+              </w:rPr>
+              <w:t>0</w:t>
+            </w:r>
+            <w:r>
+              <w:rPr>
+                <w:rFonts w:ascii="微软雅黑" w:eastAsia="微软雅黑" w:hAnsi="微软雅黑"/>
+              </w:rPr>
+              <w:t>.4652</w:t>
+            </w:r>
+          </w:p>
+        </w:tc>
+        <w:tc>
+          <w:tcPr>
+            <w:tcW w:w="1001" w:type="dxa"/>
+          </w:tcPr>
+          <w:p>
+            <w:pPr>
+              <w:rPr>
+                <w:rFonts w:ascii="微软雅黑" w:eastAsia="微软雅黑" w:hAnsi="微软雅黑"/>
+              </w:rPr>
+            </w:pPr>
+            <w:r>
+              <w:rPr>
+                <w:rFonts w:ascii="微软雅黑" w:eastAsia="微软雅黑" w:hAnsi="微软雅黑" w:hint="eastAsia"/>
+              </w:rPr>
+              <w:t>0</w:t>
+            </w:r>
+            <w:r>
+              <w:rPr>
+                <w:rFonts w:ascii="微软雅黑" w:eastAsia="微软雅黑" w:hAnsi="微软雅黑"/>
+              </w:rPr>
+              <w:t>.5088</w:t>
+            </w:r>
+          </w:p>
+        </w:tc>
+        <w:tc>
+          <w:tcPr>
+            <w:tcW w:w="1002" w:type="dxa"/>
+          </w:tcPr>
+          <w:p>
+            <w:pPr>
+              <w:rPr>
+                <w:rFonts w:ascii="微软雅黑" w:eastAsia="微软雅黑" w:hAnsi="微软雅黑"/>
+              </w:rPr>
+            </w:pPr>
+            <w:r>
+              <w:rPr>
+                <w:rFonts w:ascii="微软雅黑" w:eastAsia="微软雅黑" w:hAnsi="微软雅黑" w:hint="eastAsia"/>
+              </w:rPr>
+              <w:t>0</w:t>
+            </w:r>
+            <w:r>
+              <w:rPr>
+                <w:rFonts w:ascii="微软雅黑" w:eastAsia="微软雅黑" w:hAnsi="微软雅黑"/>
+              </w:rPr>
+              <w:t>.4083</w:t>
+            </w:r>
+          </w:p>
+        </w:tc>
+      </w:tr>
+      <w:tr>
+        <w:tc>
+          <w:tcPr>
+            <w:tcW w:w="1001" w:type="dxa"/>
+          </w:tcPr>
+          <w:p>
+            <w:pPr>
+              <w:rPr>
+                <w:rFonts w:ascii="微软雅黑" w:eastAsia="微软雅黑" w:hAnsi="微软雅黑"/>
+              </w:rPr>
+            </w:pPr>
+            <w:r>
+              <w:rPr>
+                <w:rFonts w:ascii="微软雅黑" w:eastAsia="微软雅黑" w:hAnsi="微软雅黑" w:hint="eastAsia"/>
+              </w:rPr>
+              <w:t>4</w:t>
+            </w:r>
+          </w:p>
+        </w:tc>
+        <w:tc>
+          <w:tcPr>
+            <w:tcW w:w="1001" w:type="dxa"/>
+          </w:tcPr>
+          <w:p>
+            <w:pPr>
+              <w:rPr>
+                <w:rFonts w:ascii="微软雅黑" w:eastAsia="微软雅黑" w:hAnsi="微软雅黑"/>
+              </w:rPr>
+            </w:pPr>
+            <w:r>
+              <w:rPr>
+                <w:rFonts w:ascii="微软雅黑" w:eastAsia="微软雅黑" w:hAnsi="微软雅黑" w:hint="eastAsia"/>
+              </w:rPr>
+              <w:t>S</w:t>
+            </w:r>
+            <w:r>
+              <w:rPr>
+                <w:rFonts w:ascii="微软雅黑" w:eastAsia="微软雅黑" w:hAnsi="微软雅黑"/>
+              </w:rPr>
+              <w:t>PY</w:t>
+            </w:r>
+          </w:p>
+        </w:tc>
+        <w:tc>
+          <w:tcPr>
+            <w:tcW w:w="1001" w:type="dxa"/>
+          </w:tcPr>
+          <w:p>
+            <w:pPr>
+              <w:rPr>
+                <w:rFonts w:ascii="微软雅黑" w:eastAsia="微软雅黑" w:hAnsi="微软雅黑"/>
+              </w:rPr>
+            </w:pPr>
+            <w:r>
+              <w:rPr>
+                <w:rFonts w:ascii="微软雅黑" w:eastAsia="微软雅黑" w:hAnsi="微软雅黑" w:hint="eastAsia"/>
+              </w:rPr>
+              <w:t>1</w:t>
+            </w:r>
+            <w:r>
+              <w:rPr>
+                <w:rFonts w:ascii="微软雅黑" w:eastAsia="微软雅黑" w:hAnsi="微软雅黑"/>
+              </w:rPr>
+              <w:t>23</w:t>
+            </w:r>
+          </w:p>
+        </w:tc>
+        <w:tc>
+          <w:tcPr>
+            <w:tcW w:w="1001" w:type="dxa"/>
+          </w:tcPr>
+          <w:p>
+            <w:pPr>
+              <w:rPr>
+                <w:rFonts w:ascii="微软雅黑" w:eastAsia="微软雅黑" w:hAnsi="微软雅黑"/>
+              </w:rPr>
+            </w:pPr>
+            <w:r>
+              <w:rPr>
+                <w:rFonts w:ascii="微软雅黑" w:eastAsia="微软雅黑" w:hAnsi="微软雅黑" w:hint="eastAsia"/>
+              </w:rPr>
+              <w:t>1</w:t>
+            </w:r>
+            <w:r>
+              <w:rPr>
+                <w:rFonts w:ascii="微软雅黑" w:eastAsia="微软雅黑" w:hAnsi="微软雅黑"/>
+              </w:rPr>
+              <w:t>06</w:t>
+            </w:r>
+          </w:p>
+        </w:tc>
+        <w:tc>
+          <w:tcPr>
+            <w:tcW w:w="1001" w:type="dxa"/>
+          </w:tcPr>
+          <w:p>
+            <w:pPr>
+              <w:rPr>
+                <w:rFonts w:ascii="微软雅黑" w:eastAsia="微软雅黑" w:hAnsi="微软雅黑"/>
+              </w:rPr>
+            </w:pPr>
+            <w:r>
+              <w:rPr>
+                <w:rFonts w:ascii="微软雅黑" w:eastAsia="微软雅黑" w:hAnsi="微软雅黑" w:hint="eastAsia"/>
+              </w:rPr>
+              <w:t>1</w:t>
+            </w:r>
+            <w:r>
+              <w:rPr>
+                <w:rFonts w:ascii="微软雅黑" w:eastAsia="微软雅黑" w:hAnsi="微软雅黑"/>
+              </w:rPr>
+              <w:t>12</w:t>
+            </w:r>
+          </w:p>
+        </w:tc>
+        <w:tc>
+          <w:tcPr>
+            <w:tcW w:w="1001" w:type="dxa"/>
+          </w:tcPr>
+          <w:p>
+            <w:pPr>
+              <w:rPr>
+                <w:rFonts w:ascii="微软雅黑" w:eastAsia="微软雅黑" w:hAnsi="微软雅黑"/>
+              </w:rPr>
+            </w:pPr>
+            <w:r>
+              <w:rPr>
+                <w:rFonts w:ascii="微软雅黑" w:eastAsia="微软雅黑" w:hAnsi="微软雅黑" w:hint="eastAsia"/>
+              </w:rPr>
+              <w:t>1</w:t>
+            </w:r>
+            <w:r>
+              <w:rPr>
+                <w:rFonts w:ascii="微软雅黑" w:eastAsia="微软雅黑" w:hAnsi="微软雅黑"/>
+              </w:rPr>
+              <w:t>62</w:t>
+            </w:r>
+          </w:p>
+        </w:tc>
+        <w:tc>
+          <w:tcPr>
+            <w:tcW w:w="1001" w:type="dxa"/>
+          </w:tcPr>
+          <w:p>
+            <w:pPr>
+              <w:rPr>
+                <w:rFonts w:ascii="微软雅黑" w:eastAsia="微软雅黑" w:hAnsi="微软雅黑"/>
+              </w:rPr>
+            </w:pPr>
+            <w:r>
+              <w:rPr>
+                <w:rFonts w:ascii="微软雅黑" w:eastAsia="微软雅黑" w:hAnsi="微软雅黑" w:hint="eastAsia"/>
+              </w:rPr>
+              <w:t>0</w:t>
+            </w:r>
+            <w:r>
+              <w:rPr>
+                <w:rFonts w:ascii="微软雅黑" w:eastAsia="微软雅黑" w:hAnsi="微软雅黑"/>
+              </w:rPr>
+              <w:t>.4672</w:t>
+            </w:r>
+          </w:p>
+        </w:tc>
+        <w:tc>
+          <w:tcPr>
+            <w:tcW w:w="1001" w:type="dxa"/>
+          </w:tcPr>
+          <w:p>
+            <w:pPr>
+              <w:rPr>
+                <w:rFonts w:ascii="微软雅黑" w:eastAsia="微软雅黑" w:hAnsi="微软雅黑"/>
+              </w:rPr>
+            </w:pPr>
+            <w:r>
+              <w:rPr>
+                <w:rFonts w:ascii="微软雅黑" w:eastAsia="微软雅黑" w:hAnsi="微软雅黑" w:hint="eastAsia"/>
+              </w:rPr>
+              <w:t>0</w:t>
+            </w:r>
+            <w:r>
+              <w:rPr>
+                <w:rFonts w:ascii="微软雅黑" w:eastAsia="微软雅黑" w:hAnsi="微软雅黑"/>
+              </w:rPr>
+              <w:t>.4316</w:t>
+            </w:r>
+          </w:p>
+        </w:tc>
+        <w:tc>
+          <w:tcPr>
+            <w:tcW w:w="1002" w:type="dxa"/>
+          </w:tcPr>
+          <w:p>
+            <w:pPr>
+              <w:rPr>
+                <w:rFonts w:ascii="微软雅黑" w:eastAsia="微软雅黑" w:hAnsi="微软雅黑"/>
+              </w:rPr>
+            </w:pPr>
+            <w:r>
+              <w:rPr>
+                <w:rFonts w:ascii="微软雅黑" w:eastAsia="微软雅黑" w:hAnsi="微软雅黑" w:hint="eastAsia"/>
+              </w:rPr>
+              <w:t>0</w:t>
+            </w:r>
+            <w:r>
+              <w:rPr>
+                <w:rFonts w:ascii="微软雅黑" w:eastAsia="微软雅黑" w:hAnsi="微软雅黑"/>
+              </w:rPr>
+              <w:t>.5138</w:t>
+            </w:r>
+          </w:p>
+        </w:tc>
+      </w:tr>
+      <w:tr>
+        <w:tc>
+          <w:tcPr>
+            <w:tcW w:w="1001" w:type="dxa"/>
+          </w:tcPr>
+          <w:p>
+            <w:pPr>
+              <w:rPr>
+                <w:rFonts w:ascii="微软雅黑" w:eastAsia="微软雅黑" w:hAnsi="微软雅黑"/>
+              </w:rPr>
+            </w:pPr>
+            <w:r>
+              <w:rPr>
+                <w:rFonts w:ascii="微软雅黑" w:eastAsia="微软雅黑" w:hAnsi="微软雅黑" w:hint="eastAsia"/>
+              </w:rPr>
+              <w:t>e</w:t>
+            </w:r>
+            <w:r>
+              <w:rPr>
+                <w:rFonts w:ascii="微软雅黑" w:eastAsia="微软雅黑" w:hAnsi="微软雅黑"/>
+              </w:rPr>
+              <w:t>nsemble</w:t>
+            </w:r>
+          </w:p>
+        </w:tc>
+        <w:tc>
+          <w:tcPr>
+            <w:tcW w:w="1001" w:type="dxa"/>
+          </w:tcPr>
+          <w:p>
+            <w:pPr>
+              <w:rPr>
+                <w:rFonts w:ascii="微软雅黑" w:eastAsia="微软雅黑" w:hAnsi="微软雅黑"/>
+              </w:rPr>
+            </w:pPr>
+            <w:r>
+              <w:rPr>
+                <w:rFonts w:ascii="微软雅黑" w:eastAsia="微软雅黑" w:hAnsi="微软雅黑" w:hint="eastAsia"/>
+              </w:rPr>
+              <w:t>S</w:t>
+            </w:r>
+            <w:r>
+              <w:rPr>
+                <w:rFonts w:ascii="微软雅黑" w:eastAsia="微软雅黑" w:hAnsi="微软雅黑"/>
+              </w:rPr>
+              <w:t>PY</w:t>
+            </w:r>
+          </w:p>
+        </w:tc>
+        <w:tc>
+          <w:tcPr>
+            <w:tcW w:w="1001" w:type="dxa"/>
+          </w:tcPr>
+          <w:p>
+            <w:pPr>
+              <w:rPr>
+                <w:rFonts w:ascii="微软雅黑" w:eastAsia="微软雅黑" w:hAnsi="微软雅黑"/>
+              </w:rPr>
+            </w:pPr>
+            <w:r>
+              <w:rPr>
+                <w:rFonts w:ascii="微软雅黑" w:eastAsia="微软雅黑" w:hAnsi="微软雅黑" w:hint="eastAsia"/>
+              </w:rPr>
+              <w:t>1</w:t>
+            </w:r>
+            <w:r>
+              <w:rPr>
+                <w:rFonts w:ascii="微软雅黑" w:eastAsia="微软雅黑" w:hAnsi="微软雅黑"/>
+              </w:rPr>
+              <w:t>45</w:t>
+            </w:r>
+          </w:p>
+        </w:tc>
+        <w:tc>
+          <w:tcPr>
+            <w:tcW w:w="1001" w:type="dxa"/>
+          </w:tcPr>
+          <w:p>
+            <w:pPr>
+              <w:rPr>
+                <w:rFonts w:ascii="微软雅黑" w:eastAsia="微软雅黑" w:hAnsi="微软雅黑"/>
+              </w:rPr>
+            </w:pPr>
+            <w:r>
+              <w:rPr>
+                <w:rFonts w:ascii="微软雅黑" w:eastAsia="微软雅黑" w:hAnsi="微软雅黑" w:hint="eastAsia"/>
+              </w:rPr>
+              <w:t>1</w:t>
+            </w:r>
+            <w:r>
+              <w:rPr>
+                <w:rFonts w:ascii="微软雅黑" w:eastAsia="微软雅黑" w:hAnsi="微软雅黑"/>
+              </w:rPr>
+              <w:t>29</w:t>
+            </w:r>
+          </w:p>
+        </w:tc>
+        <w:tc>
+          <w:tcPr>
+            <w:tcW w:w="1001" w:type="dxa"/>
+          </w:tcPr>
+          <w:p>
+            <w:pPr>
+              <w:rPr>
+                <w:rFonts w:ascii="微软雅黑" w:eastAsia="微软雅黑" w:hAnsi="微软雅黑"/>
+              </w:rPr>
+            </w:pPr>
+            <w:r>
+              <w:rPr>
+                <w:rFonts w:ascii="微软雅黑" w:eastAsia="微软雅黑" w:hAnsi="微软雅黑" w:hint="eastAsia"/>
+              </w:rPr>
+              <w:t>8</w:t>
+            </w:r>
+            <w:r>
+              <w:rPr>
+                <w:rFonts w:ascii="微软雅黑" w:eastAsia="微软雅黑" w:hAnsi="微软雅黑"/>
+              </w:rPr>
+              <w:t>9</w:t>
+            </w:r>
+          </w:p>
+        </w:tc>
+        <w:tc>
+          <w:tcPr>
+            <w:tcW w:w="1001" w:type="dxa"/>
+          </w:tcPr>
+          <w:p>
+            <w:pPr>
+              <w:rPr>
+                <w:rFonts w:ascii="微软雅黑" w:eastAsia="微软雅黑" w:hAnsi="微软雅黑"/>
+              </w:rPr>
+            </w:pPr>
+            <w:r>
+              <w:rPr>
+                <w:rFonts w:ascii="微软雅黑" w:eastAsia="微软雅黑" w:hAnsi="微软雅黑" w:hint="eastAsia"/>
+              </w:rPr>
+              <w:t>1</w:t>
+            </w:r>
+            <w:r>
+              <w:rPr>
+                <w:rFonts w:ascii="微软雅黑" w:eastAsia="微软雅黑" w:hAnsi="微软雅黑"/>
+              </w:rPr>
+              <w:t>40</w:t>
+            </w:r>
+          </w:p>
+        </w:tc>
+        <w:tc>
+          <w:tcPr>
+            <w:tcW w:w="1001" w:type="dxa"/>
+          </w:tcPr>
+          <w:p>
+            <w:pPr>
+              <w:rPr>
+                <w:rFonts w:ascii="微软雅黑" w:eastAsia="微软雅黑" w:hAnsi="微软雅黑"/>
+              </w:rPr>
+            </w:pPr>
+            <w:r>
+              <w:rPr>
+                <w:rFonts w:ascii="微软雅黑" w:eastAsia="微软雅黑" w:hAnsi="微软雅黑" w:hint="eastAsia"/>
+              </w:rPr>
+              <w:t>0</w:t>
+            </w:r>
+            <w:r>
+              <w:rPr>
+                <w:rFonts w:ascii="微软雅黑" w:eastAsia="微软雅黑" w:hAnsi="微软雅黑"/>
+              </w:rPr>
+              <w:t>.4652</w:t>
+            </w:r>
+          </w:p>
+        </w:tc>
+        <w:tc>
+          <w:tcPr>
+            <w:tcW w:w="1001" w:type="dxa"/>
+          </w:tcPr>
+          <w:p>
+            <w:pPr>
+              <w:rPr>
+                <w:rFonts w:ascii="微软雅黑" w:eastAsia="微软雅黑" w:hAnsi="微软雅黑"/>
+              </w:rPr>
+            </w:pPr>
+            <w:r>
+              <w:rPr>
+                <w:rFonts w:ascii="微软雅黑" w:eastAsia="微软雅黑" w:hAnsi="微软雅黑" w:hint="eastAsia"/>
+              </w:rPr>
+              <w:t>0</w:t>
+            </w:r>
+            <w:r>
+              <w:rPr>
+                <w:rFonts w:ascii="微软雅黑" w:eastAsia="微软雅黑" w:hAnsi="微软雅黑"/>
+              </w:rPr>
+              <w:t>.5088</w:t>
+            </w:r>
+          </w:p>
+        </w:tc>
+        <w:tc>
+          <w:tcPr>
+            <w:tcW w:w="1002" w:type="dxa"/>
+          </w:tcPr>
+          <w:p>
+            <w:pPr>
+              <w:rPr>
+                <w:rFonts w:ascii="微软雅黑" w:eastAsia="微软雅黑" w:hAnsi="微软雅黑"/>
+              </w:rPr>
+            </w:pPr>
+            <w:r>
+              <w:rPr>
+                <w:rFonts w:ascii="微软雅黑" w:eastAsia="微软雅黑" w:hAnsi="微软雅黑" w:hint="eastAsia"/>
+              </w:rPr>
+              <w:t>0</w:t>
+            </w:r>
+            <w:r>
+              <w:rPr>
+                <w:rFonts w:ascii="微软雅黑" w:eastAsia="微软雅黑" w:hAnsi="微软雅黑"/>
+              </w:rPr>
+              <w:t>.4083</w:t>
+            </w:r>
+          </w:p>
+        </w:tc>
+      </w:tr>
+      <w:tr>
+        <w:tc>
+          <w:tcPr>
+            <w:tcW w:w="1001" w:type="dxa"/>
+          </w:tcPr>
+          <w:p>
+            <w:pPr>
+              <w:rPr>
+                <w:rFonts w:ascii="微软雅黑" w:eastAsia="微软雅黑" w:hAnsi="微软雅黑"/>
+              </w:rPr>
+            </w:pPr>
+            <w:r>
+              <w:rPr>
+                <w:rFonts w:ascii="微软雅黑" w:eastAsia="微软雅黑" w:hAnsi="微软雅黑" w:hint="eastAsia"/>
+              </w:rPr>
+              <w:t>2</w:t>
+            </w:r>
+          </w:p>
+        </w:tc>
+        <w:tc>
+          <w:tcPr>
+            <w:tcW w:w="1001" w:type="dxa"/>
+          </w:tcPr>
+          <w:p>
+            <w:pPr>
+              <w:rPr>
+                <w:rFonts w:ascii="微软雅黑" w:eastAsia="微软雅黑" w:hAnsi="微软雅黑"/>
+              </w:rPr>
+            </w:pPr>
+            <w:r>
+              <w:rPr>
+                <w:rFonts w:ascii="微软雅黑" w:eastAsia="微软雅黑" w:hAnsi="微软雅黑" w:hint="eastAsia"/>
+              </w:rPr>
+              <w:t>H</w:t>
+            </w:r>
+            <w:r>
+              <w:rPr>
+                <w:rFonts w:ascii="微软雅黑" w:eastAsia="微软雅黑" w:hAnsi="微软雅黑"/>
+              </w:rPr>
+              <w:t>SBC</w:t>
+            </w:r>
+          </w:p>
+        </w:tc>
+        <w:tc>
+          <w:tcPr>
+            <w:tcW w:w="1001" w:type="dxa"/>
+          </w:tcPr>
+          <w:p>
+            <w:pPr>
+              <w:rPr>
+                <w:rFonts w:ascii="微软雅黑" w:eastAsia="微软雅黑" w:hAnsi="微软雅黑"/>
+              </w:rPr>
+            </w:pPr>
+            <w:r>
+              <w:rPr>
+                <w:rFonts w:ascii="微软雅黑" w:eastAsia="微软雅黑" w:hAnsi="微软雅黑" w:hint="eastAsia"/>
+              </w:rPr>
+              <w:t>1</w:t>
+            </w:r>
+            <w:r>
+              <w:rPr>
+                <w:rFonts w:ascii="微软雅黑" w:eastAsia="微软雅黑" w:hAnsi="微软雅黑"/>
+              </w:rPr>
+              <w:t>93</w:t>
+            </w:r>
+          </w:p>
+        </w:tc>
+        <w:tc>
+          <w:tcPr>
+            <w:tcW w:w="1001" w:type="dxa"/>
+          </w:tcPr>
+          <w:p>
+            <w:pPr>
+              <w:rPr>
+                <w:rFonts w:ascii="微软雅黑" w:eastAsia="微软雅黑" w:hAnsi="微软雅黑"/>
+              </w:rPr>
+            </w:pPr>
+            <w:r>
+              <w:rPr>
+                <w:rFonts w:ascii="微软雅黑" w:eastAsia="微软雅黑" w:hAnsi="微软雅黑" w:hint="eastAsia"/>
+              </w:rPr>
+              <w:t>1</w:t>
+            </w:r>
+            <w:r>
+              <w:rPr>
+                <w:rFonts w:ascii="微软雅黑" w:eastAsia="微软雅黑" w:hAnsi="微软雅黑"/>
+              </w:rPr>
+              <w:t>91</w:t>
+            </w:r>
+          </w:p>
+        </w:tc>
+        <w:tc>
+          <w:tcPr>
+            <w:tcW w:w="1001" w:type="dxa"/>
+          </w:tcPr>
+          <w:p>
+            <w:pPr>
+              <w:rPr>
+                <w:rFonts w:ascii="微软雅黑" w:eastAsia="微软雅黑" w:hAnsi="微软雅黑"/>
+              </w:rPr>
+            </w:pPr>
+            <w:r>
+              <w:rPr>
+                <w:rFonts w:ascii="微软雅黑" w:eastAsia="微软雅黑" w:hAnsi="微软雅黑" w:hint="eastAsia"/>
+              </w:rPr>
+              <w:t>5</w:t>
+            </w:r>
+            <w:r>
+              <w:rPr>
+                <w:rFonts w:ascii="微软雅黑" w:eastAsia="微软雅黑" w:hAnsi="微软雅黑"/>
+              </w:rPr>
+              <w:t>8</w:t>
+            </w:r>
+          </w:p>
+        </w:tc>
+        <w:tc>
+          <w:tcPr>
+            <w:tcW w:w="1001" w:type="dxa"/>
+          </w:tcPr>
+          <w:p>
+            <w:pPr>
+              <w:rPr>
+                <w:rFonts w:ascii="微软雅黑" w:eastAsia="微软雅黑" w:hAnsi="微软雅黑"/>
+              </w:rPr>
+            </w:pPr>
+            <w:r>
+              <w:rPr>
+                <w:rFonts w:ascii="微软雅黑" w:eastAsia="微软雅黑" w:hAnsi="微软雅黑" w:hint="eastAsia"/>
+              </w:rPr>
+              <w:t>6</w:t>
+            </w:r>
+            <w:r>
+              <w:rPr>
+                <w:rFonts w:ascii="微软雅黑" w:eastAsia="微软雅黑" w:hAnsi="微软雅黑"/>
+              </w:rPr>
+              <w:t>1</w:t>
+            </w:r>
+          </w:p>
+        </w:tc>
+        <w:tc>
+          <w:tcPr>
+            <w:tcW w:w="1001" w:type="dxa"/>
+          </w:tcPr>
+          <w:p>
+            <w:pPr>
+              <w:rPr>
+                <w:rFonts w:ascii="微软雅黑" w:eastAsia="微软雅黑" w:hAnsi="微软雅黑"/>
+              </w:rPr>
+            </w:pPr>
+            <w:r>
+              <w:rPr>
+                <w:rFonts w:ascii="微软雅黑" w:eastAsia="微软雅黑" w:hAnsi="微软雅黑" w:hint="eastAsia"/>
+              </w:rPr>
+              <w:t>0</w:t>
+            </w:r>
+            <w:r>
+              <w:rPr>
+                <w:rFonts w:ascii="微软雅黑" w:eastAsia="微软雅黑" w:hAnsi="微软雅黑"/>
+              </w:rPr>
+              <w:t>.499</w:t>
+            </w:r>
+          </w:p>
+        </w:tc>
+        <w:tc>
+          <w:tcPr>
+            <w:tcW w:w="1001" w:type="dxa"/>
+          </w:tcPr>
+          <w:p>
+            <w:pPr>
+              <w:rPr>
+                <w:rFonts w:ascii="微软雅黑" w:eastAsia="微软雅黑" w:hAnsi="微软雅黑"/>
+              </w:rPr>
+            </w:pPr>
+            <w:r>
+              <w:rPr>
+                <w:rFonts w:ascii="微软雅黑" w:eastAsia="微软雅黑" w:hAnsi="微软雅黑" w:hint="eastAsia"/>
+              </w:rPr>
+              <w:t>0</w:t>
+            </w:r>
+            <w:r>
+              <w:rPr>
+                <w:rFonts w:ascii="微软雅黑" w:eastAsia="微软雅黑" w:hAnsi="微软雅黑"/>
+              </w:rPr>
+              <w:t>.7598</w:t>
+            </w:r>
+          </w:p>
+        </w:tc>
+        <w:tc>
+          <w:tcPr>
+            <w:tcW w:w="1002" w:type="dxa"/>
+          </w:tcPr>
+          <w:p>
+            <w:pPr>
+              <w:rPr>
+                <w:rFonts w:ascii="微软雅黑" w:eastAsia="微软雅黑" w:hAnsi="微软雅黑"/>
+              </w:rPr>
+            </w:pPr>
+            <w:r>
+              <w:rPr>
+                <w:rFonts w:ascii="微软雅黑" w:eastAsia="微软雅黑" w:hAnsi="微软雅黑" w:hint="eastAsia"/>
+              </w:rPr>
+              <w:t>0</w:t>
+            </w:r>
+            <w:r>
+              <w:rPr>
+                <w:rFonts w:ascii="微软雅黑" w:eastAsia="微软雅黑" w:hAnsi="微软雅黑"/>
+              </w:rPr>
+              <w:t>.2329</w:t>
+            </w:r>
+          </w:p>
+        </w:tc>
+      </w:tr>
+      <w:tr>
+        <w:tc>
+          <w:tcPr>
+            <w:tcW w:w="1001" w:type="dxa"/>
+          </w:tcPr>
+          <w:p>
+            <w:pPr>
+              <w:rPr>
+                <w:rFonts w:ascii="微软雅黑" w:eastAsia="微软雅黑" w:hAnsi="微软雅黑"/>
+              </w:rPr>
+            </w:pPr>
+            <w:r>
+              <w:rPr>
+                <w:rFonts w:ascii="微软雅黑" w:eastAsia="微软雅黑" w:hAnsi="微软雅黑" w:hint="eastAsia"/>
+              </w:rPr>
+              <w:t>3</w:t>
+            </w:r>
+          </w:p>
+        </w:tc>
+        <w:tc>
+          <w:tcPr>
+            <w:tcW w:w="1001" w:type="dxa"/>
+          </w:tcPr>
+          <w:p>
+            <w:pPr>
+              <w:rPr>
+                <w:rFonts w:ascii="微软雅黑" w:eastAsia="微软雅黑" w:hAnsi="微软雅黑"/>
+              </w:rPr>
+            </w:pPr>
+            <w:r>
+              <w:rPr>
+                <w:rFonts w:ascii="微软雅黑" w:eastAsia="微软雅黑" w:hAnsi="微软雅黑" w:hint="eastAsia"/>
+              </w:rPr>
+              <w:t>H</w:t>
+            </w:r>
+            <w:r>
+              <w:rPr>
+                <w:rFonts w:ascii="微软雅黑" w:eastAsia="微软雅黑" w:hAnsi="微软雅黑"/>
+              </w:rPr>
+              <w:t>SBC</w:t>
+            </w:r>
+          </w:p>
+        </w:tc>
+        <w:tc>
+          <w:tcPr>
+            <w:tcW w:w="1001" w:type="dxa"/>
+          </w:tcPr>
+          <w:p>
+            <w:pPr>
+              <w:rPr>
+                <w:rFonts w:ascii="微软雅黑" w:eastAsia="微软雅黑" w:hAnsi="微软雅黑"/>
+              </w:rPr>
+            </w:pPr>
+            <w:r>
+              <w:rPr>
+                <w:rFonts w:ascii="微软雅黑" w:eastAsia="微软雅黑" w:hAnsi="微软雅黑" w:hint="eastAsia"/>
+              </w:rPr>
+              <w:t>1</w:t>
+            </w:r>
+            <w:r>
+              <w:rPr>
+                <w:rFonts w:ascii="微软雅黑" w:eastAsia="微软雅黑" w:hAnsi="微软雅黑"/>
+              </w:rPr>
+              <w:t>63</w:t>
+            </w:r>
+          </w:p>
+        </w:tc>
+        <w:tc>
+          <w:tcPr>
+            <w:tcW w:w="1001" w:type="dxa"/>
+          </w:tcPr>
+          <w:p>
+            <w:pPr>
+              <w:rPr>
+                <w:rFonts w:ascii="微软雅黑" w:eastAsia="微软雅黑" w:hAnsi="微软雅黑"/>
+              </w:rPr>
+            </w:pPr>
+            <w:r>
+              <w:rPr>
+                <w:rFonts w:ascii="微软雅黑" w:eastAsia="微软雅黑" w:hAnsi="微软雅黑" w:hint="eastAsia"/>
+              </w:rPr>
+              <w:t>1</w:t>
+            </w:r>
+            <w:r>
+              <w:rPr>
+                <w:rFonts w:ascii="微软雅黑" w:eastAsia="微软雅黑" w:hAnsi="微软雅黑"/>
+              </w:rPr>
+              <w:t>53</w:t>
+            </w:r>
+          </w:p>
+        </w:tc>
+        <w:tc>
+          <w:tcPr>
+            <w:tcW w:w="1001" w:type="dxa"/>
+          </w:tcPr>
+          <w:p>
+            <w:pPr>
+              <w:rPr>
+                <w:rFonts w:ascii="微软雅黑" w:eastAsia="微软雅黑" w:hAnsi="微软雅黑"/>
+              </w:rPr>
+            </w:pPr>
+            <w:r>
+              <w:rPr>
+                <w:rFonts w:ascii="微软雅黑" w:eastAsia="微软雅黑" w:hAnsi="微软雅黑" w:hint="eastAsia"/>
+              </w:rPr>
+              <w:t>9</w:t>
+            </w:r>
+            <w:r>
+              <w:rPr>
+                <w:rFonts w:ascii="微软雅黑" w:eastAsia="微软雅黑" w:hAnsi="微软雅黑"/>
+              </w:rPr>
+              <w:t>6</w:t>
+            </w:r>
+          </w:p>
+        </w:tc>
+        <w:tc>
+          <w:tcPr>
+            <w:tcW w:w="1001" w:type="dxa"/>
+          </w:tcPr>
+          <w:p>
+            <w:pPr>
+              <w:rPr>
+                <w:rFonts w:ascii="微软雅黑" w:eastAsia="微软雅黑" w:hAnsi="微软雅黑"/>
+              </w:rPr>
+            </w:pPr>
+            <w:r>
+              <w:rPr>
+                <w:rFonts w:ascii="微软雅黑" w:eastAsia="微软雅黑" w:hAnsi="微软雅黑" w:hint="eastAsia"/>
+              </w:rPr>
+              <w:t>9</w:t>
+            </w:r>
+            <w:r>
+              <w:rPr>
+                <w:rFonts w:ascii="微软雅黑" w:eastAsia="微软雅黑" w:hAnsi="微软雅黑"/>
+              </w:rPr>
+              <w:t>1</w:t>
+            </w:r>
+          </w:p>
+        </w:tc>
+        <w:tc>
+          <w:tcPr>
+            <w:tcW w:w="1001" w:type="dxa"/>
+          </w:tcPr>
+          <w:p>
+            <w:pPr>
+              <w:rPr>
+                <w:rFonts w:ascii="微软雅黑" w:eastAsia="微软雅黑" w:hAnsi="微软雅黑"/>
+              </w:rPr>
+            </w:pPr>
+            <w:r>
+              <w:rPr>
+                <w:rFonts w:ascii="微软雅黑" w:eastAsia="微软雅黑" w:hAnsi="微软雅黑" w:hint="eastAsia"/>
+              </w:rPr>
+              <w:t>0</w:t>
+            </w:r>
+            <w:r>
+              <w:rPr>
+                <w:rFonts w:ascii="微软雅黑" w:eastAsia="微软雅黑" w:hAnsi="微软雅黑"/>
+              </w:rPr>
+              <w:t>.5149</w:t>
+            </w:r>
+          </w:p>
+        </w:tc>
+        <w:tc>
+          <w:tcPr>
+            <w:tcW w:w="1001" w:type="dxa"/>
+          </w:tcPr>
+          <w:p>
+            <w:pPr>
+              <w:rPr>
+                <w:rFonts w:ascii="微软雅黑" w:eastAsia="微软雅黑" w:hAnsi="微软雅黑"/>
+              </w:rPr>
+            </w:pPr>
+            <w:r>
+              <w:rPr>
+                <w:rFonts w:ascii="微软雅黑" w:eastAsia="微软雅黑" w:hAnsi="微软雅黑" w:hint="eastAsia"/>
+              </w:rPr>
+              <w:t>0</w:t>
+            </w:r>
+            <w:r>
+              <w:rPr>
+                <w:rFonts w:ascii="微软雅黑" w:eastAsia="微软雅黑" w:hAnsi="微软雅黑"/>
+              </w:rPr>
+              <w:t>.6417</w:t>
+            </w:r>
+          </w:p>
+        </w:tc>
+        <w:tc>
+          <w:tcPr>
+            <w:tcW w:w="1002" w:type="dxa"/>
+          </w:tcPr>
+          <w:p>
+            <w:pPr>
+              <w:rPr>
+                <w:rFonts w:ascii="微软雅黑" w:eastAsia="微软雅黑" w:hAnsi="微软雅黑"/>
+              </w:rPr>
+            </w:pPr>
+            <w:r>
+              <w:rPr>
+                <w:rFonts w:ascii="微软雅黑" w:eastAsia="微软雅黑" w:hAnsi="微软雅黑" w:hint="eastAsia"/>
+              </w:rPr>
+              <w:t>0</w:t>
+            </w:r>
+            <w:r>
+              <w:rPr>
+                <w:rFonts w:ascii="微软雅黑" w:eastAsia="微软雅黑" w:hAnsi="微软雅黑"/>
+              </w:rPr>
+              <w:t>.3855</w:t>
+            </w:r>
+          </w:p>
+        </w:tc>
+      </w:tr>
+      <w:tr>
+        <w:tc>
+          <w:tcPr>
+            <w:tcW w:w="1001" w:type="dxa"/>
+          </w:tcPr>
+          <w:p>
+            <w:pPr>
+              <w:rPr>
+                <w:rFonts w:ascii="微软雅黑" w:eastAsia="微软雅黑" w:hAnsi="微软雅黑"/>
+              </w:rPr>
+            </w:pPr>
+            <w:r>
+              <w:rPr>
+                <w:rFonts w:ascii="微软雅黑" w:eastAsia="微软雅黑" w:hAnsi="微软雅黑" w:hint="eastAsia"/>
+              </w:rPr>
+              <w:t>4</w:t>
+            </w:r>
+          </w:p>
+        </w:tc>
+        <w:tc>
+          <w:tcPr>
+            <w:tcW w:w="1001" w:type="dxa"/>
+          </w:tcPr>
+          <w:p>
+            <w:pPr>
+              <w:rPr>
+                <w:rFonts w:ascii="微软雅黑" w:eastAsia="微软雅黑" w:hAnsi="微软雅黑"/>
+              </w:rPr>
+            </w:pPr>
+            <w:r>
+              <w:rPr>
+                <w:rFonts w:ascii="微软雅黑" w:eastAsia="微软雅黑" w:hAnsi="微软雅黑" w:hint="eastAsia"/>
+              </w:rPr>
+              <w:t>H</w:t>
+            </w:r>
+            <w:r>
+              <w:rPr>
+                <w:rFonts w:ascii="微软雅黑" w:eastAsia="微软雅黑" w:hAnsi="微软雅黑"/>
+              </w:rPr>
+              <w:t>SBC</w:t>
+            </w:r>
+          </w:p>
+        </w:tc>
+        <w:tc>
+          <w:tcPr>
+            <w:tcW w:w="1001" w:type="dxa"/>
+          </w:tcPr>
+          <w:p>
+            <w:pPr>
+              <w:rPr>
+                <w:rFonts w:ascii="微软雅黑" w:eastAsia="微软雅黑" w:hAnsi="微软雅黑"/>
+              </w:rPr>
+            </w:pPr>
+            <w:r>
+              <w:rPr>
+                <w:rFonts w:ascii="微软雅黑" w:eastAsia="微软雅黑" w:hAnsi="微软雅黑" w:hint="eastAsia"/>
+              </w:rPr>
+              <w:t>1</w:t>
+            </w:r>
+            <w:r>
+              <w:rPr>
+                <w:rFonts w:ascii="微软雅黑" w:eastAsia="微软雅黑" w:hAnsi="微软雅黑"/>
+              </w:rPr>
+              <w:t>74</w:t>
+            </w:r>
+          </w:p>
+        </w:tc>
+        <w:tc>
+          <w:tcPr>
+            <w:tcW w:w="1001" w:type="dxa"/>
+          </w:tcPr>
+          <w:p>
+            <w:pPr>
+              <w:rPr>
+                <w:rFonts w:ascii="微软雅黑" w:eastAsia="微软雅黑" w:hAnsi="微软雅黑"/>
+              </w:rPr>
+            </w:pPr>
+            <w:r>
+              <w:rPr>
+                <w:rFonts w:ascii="微软雅黑" w:eastAsia="微软雅黑" w:hAnsi="微软雅黑" w:hint="eastAsia"/>
+              </w:rPr>
+              <w:t>1</w:t>
+            </w:r>
+            <w:r>
+              <w:rPr>
+                <w:rFonts w:ascii="微软雅黑" w:eastAsia="微软雅黑" w:hAnsi="微软雅黑"/>
+              </w:rPr>
+              <w:t>62</w:t>
+            </w:r>
+          </w:p>
+        </w:tc>
+        <w:tc>
+          <w:tcPr>
+            <w:tcW w:w="1001" w:type="dxa"/>
+          </w:tcPr>
+          <w:p>
+            <w:pPr>
+              <w:rPr>
+                <w:rFonts w:ascii="微软雅黑" w:eastAsia="微软雅黑" w:hAnsi="微软雅黑"/>
+              </w:rPr>
+            </w:pPr>
+            <w:r>
+              <w:rPr>
+                <w:rFonts w:ascii="微软雅黑" w:eastAsia="微软雅黑" w:hAnsi="微软雅黑" w:hint="eastAsia"/>
+              </w:rPr>
+              <w:t>8</w:t>
+            </w:r>
+            <w:r>
+              <w:rPr>
+                <w:rFonts w:ascii="微软雅黑" w:eastAsia="微软雅黑" w:hAnsi="微软雅黑"/>
+              </w:rPr>
+              <w:t>7</w:t>
+            </w:r>
+          </w:p>
+        </w:tc>
+        <w:tc>
+          <w:tcPr>
+            <w:tcW w:w="1001" w:type="dxa"/>
+          </w:tcPr>
+          <w:p>
+            <w:pPr>
+              <w:rPr>
+                <w:rFonts w:ascii="微软雅黑" w:eastAsia="微软雅黑" w:hAnsi="微软雅黑"/>
+              </w:rPr>
+            </w:pPr>
+            <w:r>
+              <w:rPr>
+                <w:rFonts w:ascii="微软雅黑" w:eastAsia="微软雅黑" w:hAnsi="微软雅黑" w:hint="eastAsia"/>
+              </w:rPr>
+              <w:t>8</w:t>
+            </w:r>
+            <w:r>
+              <w:rPr>
+                <w:rFonts w:ascii="微软雅黑" w:eastAsia="微软雅黑" w:hAnsi="微软雅黑"/>
+              </w:rPr>
+              <w:t>0</w:t>
+            </w:r>
+          </w:p>
+        </w:tc>
+        <w:tc>
+          <w:tcPr>
+            <w:tcW w:w="1001" w:type="dxa"/>
+          </w:tcPr>
+          <w:p>
+            <w:pPr>
+              <w:rPr>
+                <w:rFonts w:ascii="微软雅黑" w:eastAsia="微软雅黑" w:hAnsi="微软雅黑"/>
+              </w:rPr>
+            </w:pPr>
+            <w:r>
+              <w:rPr>
+                <w:rFonts w:ascii="微软雅黑" w:eastAsia="微软雅黑" w:hAnsi="微软雅黑" w:hint="eastAsia"/>
+              </w:rPr>
+              <w:t>0</w:t>
+            </w:r>
+            <w:r>
+              <w:rPr>
+                <w:rFonts w:ascii="微软雅黑" w:eastAsia="微软雅黑" w:hAnsi="微软雅黑"/>
+              </w:rPr>
+              <w:t>.5189</w:t>
+            </w:r>
+          </w:p>
+        </w:tc>
+        <w:tc>
+          <w:tcPr>
+            <w:tcW w:w="1001" w:type="dxa"/>
+          </w:tcPr>
+          <w:p>
+            <w:pPr>
+              <w:rPr>
+                <w:rFonts w:ascii="微软雅黑" w:eastAsia="微软雅黑" w:hAnsi="微软雅黑"/>
+              </w:rPr>
+            </w:pPr>
+            <w:r>
+              <w:rPr>
+                <w:rFonts w:ascii="微软雅黑" w:eastAsia="微软雅黑" w:hAnsi="微软雅黑" w:hint="eastAsia"/>
+              </w:rPr>
+              <w:t>0</w:t>
+            </w:r>
+            <w:r>
+              <w:rPr>
+                <w:rFonts w:ascii="微软雅黑" w:eastAsia="微软雅黑" w:hAnsi="微软雅黑"/>
+              </w:rPr>
+              <w:t>.685</w:t>
+            </w:r>
+          </w:p>
+        </w:tc>
+        <w:tc>
+          <w:tcPr>
+            <w:tcW w:w="1002" w:type="dxa"/>
+          </w:tcPr>
+          <w:p>
+            <w:pPr>
+              <w:rPr>
+                <w:rFonts w:ascii="微软雅黑" w:eastAsia="微软雅黑" w:hAnsi="微软雅黑"/>
+              </w:rPr>
+            </w:pPr>
+            <w:r>
+              <w:rPr>
+                <w:rFonts w:ascii="微软雅黑" w:eastAsia="微软雅黑" w:hAnsi="微软雅黑" w:hint="eastAsia"/>
+              </w:rPr>
+              <w:t>0</w:t>
+            </w:r>
+            <w:r>
+              <w:rPr>
+                <w:rFonts w:ascii="微软雅黑" w:eastAsia="微软雅黑" w:hAnsi="微软雅黑"/>
+              </w:rPr>
+              <w:t>.3494</w:t>
+            </w:r>
+          </w:p>
+        </w:tc>
+      </w:tr>
+      <w:tr>
+        <w:tc>
+          <w:tcPr>
+            <w:tcW w:w="1001" w:type="dxa"/>
+          </w:tcPr>
+          <w:p>
+            <w:pPr>
+              <w:rPr>
+                <w:rFonts w:ascii="微软雅黑" w:eastAsia="微软雅黑" w:hAnsi="微软雅黑"/>
+              </w:rPr>
+            </w:pPr>
+            <w:r>
+              <w:rPr>
+                <w:rFonts w:ascii="微软雅黑" w:eastAsia="微软雅黑" w:hAnsi="微软雅黑" w:hint="eastAsia"/>
+              </w:rPr>
+              <w:t>e</w:t>
+            </w:r>
+            <w:r>
+              <w:rPr>
+                <w:rFonts w:ascii="微软雅黑" w:eastAsia="微软雅黑" w:hAnsi="微软雅黑"/>
+              </w:rPr>
+              <w:t>nsemble</w:t>
+            </w:r>
+          </w:p>
+        </w:tc>
+        <w:tc>
+          <w:tcPr>
+            <w:tcW w:w="1001" w:type="dxa"/>
+          </w:tcPr>
+          <w:p>
+            <w:pPr>
+              <w:rPr>
+                <w:rFonts w:ascii="微软雅黑" w:eastAsia="微软雅黑" w:hAnsi="微软雅黑"/>
+              </w:rPr>
+            </w:pPr>
+            <w:r>
+              <w:rPr>
+                <w:rFonts w:ascii="微软雅黑" w:eastAsia="微软雅黑" w:hAnsi="微软雅黑" w:hint="eastAsia"/>
+              </w:rPr>
+              <w:t>H</w:t>
+            </w:r>
+            <w:r>
+              <w:rPr>
+                <w:rFonts w:ascii="微软雅黑" w:eastAsia="微软雅黑" w:hAnsi="微软雅黑"/>
+              </w:rPr>
+              <w:t>SBC</w:t>
+            </w:r>
+          </w:p>
+        </w:tc>
+        <w:tc>
+          <w:tcPr>
+            <w:tcW w:w="1001" w:type="dxa"/>
+          </w:tcPr>
+          <w:p>
+            <w:pPr>
+              <w:rPr>
+                <w:rFonts w:ascii="微软雅黑" w:eastAsia="微软雅黑" w:hAnsi="微软雅黑"/>
+              </w:rPr>
+            </w:pPr>
+            <w:r>
+              <w:rPr>
+                <w:rFonts w:ascii="微软雅黑" w:eastAsia="微软雅黑" w:hAnsi="微软雅黑" w:hint="eastAsia"/>
+              </w:rPr>
+              <w:t>1</w:t>
+            </w:r>
+            <w:r>
+              <w:rPr>
+                <w:rFonts w:ascii="微软雅黑" w:eastAsia="微软雅黑" w:hAnsi="微软雅黑"/>
+              </w:rPr>
+              <w:t>63</w:t>
+            </w:r>
+          </w:p>
+        </w:tc>
+        <w:tc>
+          <w:tcPr>
+            <w:tcW w:w="1001" w:type="dxa"/>
+          </w:tcPr>
+          <w:p>
+            <w:pPr>
+              <w:rPr>
+                <w:rFonts w:ascii="微软雅黑" w:eastAsia="微软雅黑" w:hAnsi="微软雅黑"/>
+              </w:rPr>
+            </w:pPr>
+            <w:r>
+              <w:rPr>
+                <w:rFonts w:ascii="微软雅黑" w:eastAsia="微软雅黑" w:hAnsi="微软雅黑" w:hint="eastAsia"/>
+              </w:rPr>
+              <w:t>1</w:t>
+            </w:r>
+            <w:r>
+              <w:rPr>
+                <w:rFonts w:ascii="微软雅黑" w:eastAsia="微软雅黑" w:hAnsi="微软雅黑"/>
+              </w:rPr>
+              <w:t>53</w:t>
+            </w:r>
+          </w:p>
+        </w:tc>
+        <w:tc>
+          <w:tcPr>
+            <w:tcW w:w="1001" w:type="dxa"/>
+          </w:tcPr>
+          <w:p>
+            <w:pPr>
+              <w:rPr>
+                <w:rFonts w:ascii="微软雅黑" w:eastAsia="微软雅黑" w:hAnsi="微软雅黑"/>
+              </w:rPr>
+            </w:pPr>
+            <w:r>
+              <w:rPr>
+                <w:rFonts w:ascii="微软雅黑" w:eastAsia="微软雅黑" w:hAnsi="微软雅黑" w:hint="eastAsia"/>
+              </w:rPr>
+              <w:t>9</w:t>
+            </w:r>
+            <w:r>
+              <w:rPr>
+                <w:rFonts w:ascii="微软雅黑" w:eastAsia="微软雅黑" w:hAnsi="微软雅黑"/>
+              </w:rPr>
+              <w:t>6</w:t>
+            </w:r>
+          </w:p>
+        </w:tc>
+        <w:tc>
+          <w:tcPr>
+            <w:tcW w:w="1001" w:type="dxa"/>
+          </w:tcPr>
+          <w:p>
+            <w:pPr>
+              <w:rPr>
+                <w:rFonts w:ascii="微软雅黑" w:eastAsia="微软雅黑" w:hAnsi="微软雅黑"/>
+              </w:rPr>
+            </w:pPr>
+            <w:r>
+              <w:rPr>
+                <w:rFonts w:ascii="微软雅黑" w:eastAsia="微软雅黑" w:hAnsi="微软雅黑" w:hint="eastAsia"/>
+              </w:rPr>
+              <w:t>9</w:t>
+            </w:r>
+            <w:r>
+              <w:rPr>
+                <w:rFonts w:ascii="微软雅黑" w:eastAsia="微软雅黑" w:hAnsi="微软雅黑"/>
+              </w:rPr>
+              <w:t>1</w:t>
+            </w:r>
+          </w:p>
+        </w:tc>
+        <w:tc>
+          <w:tcPr>
+            <w:tcW w:w="1001" w:type="dxa"/>
+          </w:tcPr>
+          <w:p>
+            <w:pPr>
+              <w:rPr>
+                <w:rFonts w:ascii="微软雅黑" w:eastAsia="微软雅黑" w:hAnsi="微软雅黑"/>
+              </w:rPr>
+            </w:pPr>
+            <w:r>
+              <w:rPr>
+                <w:rFonts w:ascii="微软雅黑" w:eastAsia="微软雅黑" w:hAnsi="微软雅黑" w:hint="eastAsia"/>
+              </w:rPr>
+              <w:t>0</w:t>
+            </w:r>
+            <w:r>
+              <w:rPr>
+                <w:rFonts w:ascii="微软雅黑" w:eastAsia="微软雅黑" w:hAnsi="微软雅黑"/>
+              </w:rPr>
+              <w:t>.5149</w:t>
+            </w:r>
+          </w:p>
+        </w:tc>
+        <w:tc>
+          <w:tcPr>
+            <w:tcW w:w="1001" w:type="dxa"/>
+          </w:tcPr>
+          <w:p>
+            <w:pPr>
+              <w:rPr>
+                <w:rFonts w:ascii="微软雅黑" w:eastAsia="微软雅黑" w:hAnsi="微软雅黑"/>
+              </w:rPr>
+            </w:pPr>
+            <w:r>
+              <w:rPr>
+                <w:rFonts w:ascii="微软雅黑" w:eastAsia="微软雅黑" w:hAnsi="微软雅黑" w:hint="eastAsia"/>
+              </w:rPr>
+              <w:t>0</w:t>
+            </w:r>
+            <w:r>
+              <w:rPr>
+                <w:rFonts w:ascii="微软雅黑" w:eastAsia="微软雅黑" w:hAnsi="微软雅黑"/>
+              </w:rPr>
+              <w:t>.6417</w:t>
+            </w:r>
+          </w:p>
+        </w:tc>
+        <w:tc>
+          <w:tcPr>
+            <w:tcW w:w="1002" w:type="dxa"/>
+          </w:tcPr>
+          <w:p>
+            <w:pPr>
+              <w:rPr>
+                <w:rFonts w:ascii="微软雅黑" w:eastAsia="微软雅黑" w:hAnsi="微软雅黑"/>
+              </w:rPr>
+            </w:pPr>
+            <w:r>
+              <w:rPr>
+                <w:rFonts w:ascii="微软雅黑" w:eastAsia="微软雅黑" w:hAnsi="微软雅黑" w:hint="eastAsia"/>
+              </w:rPr>
+              <w:t>0</w:t>
+            </w:r>
+            <w:r>
+              <w:rPr>
+                <w:rFonts w:ascii="微软雅黑" w:eastAsia="微软雅黑" w:hAnsi="微软雅黑"/>
+              </w:rPr>
+              <w:t>.3855</w:t>
+            </w:r>
+          </w:p>
+        </w:tc>
+      </w:tr>
+    </w:tbl>
+    <w:p>
+      <w:pPr>
+        <w:rPr>
+          <w:rFonts w:ascii="微软雅黑" w:eastAsia="微软雅黑" w:hAnsi="微软雅黑"/>
+        </w:rPr>
+      </w:pPr>
+    </w:p>
+    <w:p>
+      <w:pPr>
+        <w:rPr>
+          <w:rFonts w:ascii="微软雅黑" w:eastAsia="微软雅黑" w:hAnsi="微软雅黑"/>
+        </w:rPr>
+      </w:pPr>
+      <w:r>
+        <w:rPr>
+          <w:rFonts w:ascii="微软雅黑" w:eastAsia="微软雅黑" w:hAnsi="微软雅黑" w:hint="eastAsia"/>
+        </w:rPr>
+        <w:t>4</w:t>
+      </w:r>
+      <w:r>
+        <w:rPr>
+          <w:rFonts w:ascii="微软雅黑" w:eastAsia="微软雅黑" w:hAnsi="微软雅黑"/>
+        </w:rPr>
         <w:t>.8</w:t>
       </w:r>
       <w:r>
@@ -1201,7 +3372,59 @@
         <w:rPr>
           <w:rFonts w:ascii="微软雅黑" w:eastAsia="微软雅黑" w:hAnsi="微软雅黑"/>
         </w:rPr>
-        <w:t>I thought that the predicted probability will increase when w grows, but this forecasting method only uses past data to predict, and does not consider the current market conditions that are closely related to stocks.</w:t>
+        <w:t xml:space="preserve">I thought that the predicted probability will increase when w grows, but this forecasting method only uses past data to </w:t>
+      </w:r>
+      <w:proofErr w:type="gramStart"/>
+      <w:r>
+        <w:rPr>
+          <w:rFonts w:ascii="微软雅黑" w:eastAsia="微软雅黑" w:hAnsi="微软雅黑"/>
+        </w:rPr>
+        <w:t>predict, and</w:t>
+      </w:r>
+      <w:proofErr w:type="gramEnd"/>
+      <w:r>
+        <w:rPr>
+          <w:rFonts w:ascii="微软雅黑" w:eastAsia="微软雅黑" w:hAnsi="微软雅黑"/>
+        </w:rPr>
+        <w:t xml:space="preserve"> does not consider the current market conditions that are closely related to stocks. From the prediction results alone, when w increases, the prediction </w:t>
+      </w:r>
+      <w:proofErr w:type="gramStart"/>
+      <w:r>
+        <w:rPr>
+          <w:rFonts w:ascii="微软雅黑" w:eastAsia="微软雅黑" w:hAnsi="微软雅黑"/>
+        </w:rPr>
+        <w:t>of‘</w:t>
+      </w:r>
+      <w:proofErr w:type="gramEnd"/>
+      <w:r>
+        <w:rPr>
+          <w:rFonts w:ascii="微软雅黑" w:eastAsia="微软雅黑" w:hAnsi="微软雅黑"/>
+        </w:rPr>
+        <w:t xml:space="preserve">-’tends to be more </w:t>
+      </w:r>
+      <w:r>
+        <w:rPr>
+          <w:rFonts w:ascii="微软雅黑" w:eastAsia="微软雅黑" w:hAnsi="微软雅黑"/>
+        </w:rPr>
+        <w:t>accurate</w:t>
+      </w:r>
+      <w:r>
+        <w:rPr>
+          <w:rFonts w:ascii="微软雅黑" w:eastAsia="微软雅黑" w:hAnsi="微软雅黑" w:hint="eastAsia"/>
+        </w:rPr>
+        <w:t>.</w:t>
+      </w:r>
+      <w:r>
+        <w:rPr>
+          <w:rFonts w:ascii="微软雅黑" w:eastAsia="微软雅黑" w:hAnsi="微软雅黑"/>
+        </w:rPr>
+        <w:t xml:space="preserve"> For the high prediction rate of ‘+’ when w=2, just because most of the symbols are predicted to ‘+’</w:t>
+      </w:r>
+      <w:r>
+        <w:rPr>
+          <w:rFonts w:ascii="微软雅黑" w:eastAsia="微软雅黑" w:hAnsi="微软雅黑" w:hint="eastAsia"/>
+        </w:rPr>
+        <w:t>.</w:t>
       </w:r>
       <w:r>
         <w:rPr>
@@ -1213,14 +3436,16 @@
         <w:rPr>
           <w:rFonts w:ascii="微软雅黑" w:eastAsia="微软雅黑" w:hAnsi="微软雅黑"/>
         </w:rPr>
-        <w:t>From the prediction results alone, when w increases, the prediction of</w:t>
-      </w:r>
-      <w:r>
-        <w:rPr>
-          <w:rFonts w:ascii="微软雅黑" w:eastAsia="微软雅黑" w:hAnsi="微软雅黑"/>
-        </w:rPr>
-        <w:t>‘</w:t>
-      </w:r>
+        <w:t xml:space="preserve">For the prediction result of ensemble learning, because the result of each day predicted by w=2, 3, 4 does not </w:t>
+      </w:r>
+      <w:proofErr w:type="gramStart"/>
+      <w:r>
+        <w:rPr>
+          <w:rFonts w:ascii="微软雅黑" w:eastAsia="微软雅黑" w:hAnsi="微软雅黑"/>
+        </w:rPr>
+        <w:t>include‘</w:t>
+      </w:r>
+      <w:proofErr w:type="gramEnd"/>
       <w:r>
         <w:rPr>
           <w:rFonts w:ascii="微软雅黑" w:eastAsia="微软雅黑" w:hAnsi="微软雅黑"/>
@@ -1229,134 +3454,8 @@
       </w:r>
       <w:r>
         <w:rPr>
-          <w:rFonts w:ascii="微软雅黑" w:eastAsia="微软雅黑" w:hAnsi="微软雅黑"/>
-        </w:rPr>
-        <w:t>’</w:t>
-      </w:r>
-      <w:r>
-        <w:rPr>
-          <w:rFonts w:ascii="微软雅黑" w:eastAsia="微软雅黑" w:hAnsi="微软雅黑"/>
-        </w:rPr>
-        <w:t xml:space="preserve">tends to be more </w:t>
-      </w:r>
-      <w:r>
-        <w:rPr>
-          <w:rFonts w:ascii="微软雅黑" w:eastAsia="微软雅黑" w:hAnsi="微软雅黑"/>
-        </w:rPr>
-        <w:t>accurate</w:t>
-      </w:r>
-      <w:r>
-        <w:rPr>
           <w:rFonts w:ascii="微软雅黑" w:eastAsia="微软雅黑" w:hAnsi="微软雅黑" w:hint="eastAsia"/>
         </w:rPr>
-        <w:t>.</w:t>
-      </w:r>
-      <w:r>
-        <w:rPr>
-          <w:rFonts w:ascii="微软雅黑" w:eastAsia="微软雅黑" w:hAnsi="微软雅黑"/>
-        </w:rPr>
-        <w:t xml:space="preserve"> </w:t>
-      </w:r>
-      <w:r>
-        <w:rPr>
-          <w:rFonts w:ascii="微软雅黑" w:eastAsia="微软雅黑" w:hAnsi="微软雅黑"/>
-        </w:rPr>
-        <w:t xml:space="preserve">For the high prediction rate of </w:t>
-      </w:r>
-      <w:r>
-        <w:rPr>
-          <w:rFonts w:ascii="微软雅黑" w:eastAsia="微软雅黑" w:hAnsi="微软雅黑"/>
-        </w:rPr>
-        <w:t>‘</w:t>
-      </w:r>
-      <w:r>
-        <w:rPr>
-          <w:rFonts w:ascii="微软雅黑" w:eastAsia="微软雅黑" w:hAnsi="微软雅黑"/>
-        </w:rPr>
-        <w:t>+</w:t>
-      </w:r>
-      <w:r>
-        <w:rPr>
-          <w:rFonts w:ascii="微软雅黑" w:eastAsia="微软雅黑" w:hAnsi="微软雅黑"/>
-        </w:rPr>
-        <w:t>’</w:t>
-      </w:r>
-      <w:r>
-        <w:rPr>
-          <w:rFonts w:ascii="微软雅黑" w:eastAsia="微软雅黑" w:hAnsi="微软雅黑"/>
-        </w:rPr>
-        <w:t xml:space="preserve"> when w=2, just because most of the symbols are predicted to </w:t>
-      </w:r>
-      <w:r>
-        <w:rPr>
-          <w:rFonts w:ascii="微软雅黑" w:eastAsia="微软雅黑" w:hAnsi="微软雅黑"/>
-        </w:rPr>
-        <w:t>‘</w:t>
-      </w:r>
-      <w:r>
-        <w:rPr>
-          <w:rFonts w:ascii="微软雅黑" w:eastAsia="微软雅黑" w:hAnsi="微软雅黑"/>
-        </w:rPr>
-        <w:t>+</w:t>
-      </w:r>
-      <w:r>
-        <w:rPr>
-          <w:rFonts w:ascii="微软雅黑" w:eastAsia="微软雅黑" w:hAnsi="微软雅黑"/>
-        </w:rPr>
-        <w:t>’</w:t>
-      </w:r>
-      <w:r>
-        <w:rPr>
-          <w:rFonts w:ascii="微软雅黑" w:eastAsia="微软雅黑" w:hAnsi="微软雅黑" w:hint="eastAsia"/>
-        </w:rPr>
-        <w:t>.</w:t>
-      </w:r>
-      <w:r>
-        <w:rPr>
-          <w:rFonts w:ascii="微软雅黑" w:eastAsia="微软雅黑" w:hAnsi="微软雅黑"/>
-        </w:rPr>
-        <w:t xml:space="preserve"> </w:t>
-      </w:r>
-      <w:r>
-        <w:rPr>
-          <w:rFonts w:ascii="微软雅黑" w:eastAsia="微软雅黑" w:hAnsi="微软雅黑"/>
-        </w:rPr>
-        <w:t>For the prediction result of e</w:t>
-      </w:r>
-      <w:r>
-        <w:rPr>
-          <w:rFonts w:ascii="微软雅黑" w:eastAsia="微软雅黑" w:hAnsi="微软雅黑"/>
-        </w:rPr>
-        <w:t>n</w:t>
-      </w:r>
-      <w:r>
-        <w:rPr>
-          <w:rFonts w:ascii="微软雅黑" w:eastAsia="微软雅黑" w:hAnsi="微软雅黑"/>
-        </w:rPr>
-        <w:t>semble</w:t>
-      </w:r>
-      <w:r>
-        <w:rPr>
-          <w:rFonts w:ascii="微软雅黑" w:eastAsia="微软雅黑" w:hAnsi="微软雅黑"/>
-        </w:rPr>
-        <w:t xml:space="preserve"> learning</w:t>
-      </w:r>
-      <w:r>
-        <w:rPr>
-          <w:rFonts w:ascii="微软雅黑" w:eastAsia="微软雅黑" w:hAnsi="微软雅黑"/>
-        </w:rPr>
-        <w:t>, because the result of each day predicted by w=2, 3, 4 does not include</w:t>
-      </w:r>
-      <w:r>
-        <w:rPr>
-          <w:rFonts w:ascii="微软雅黑" w:eastAsia="微软雅黑" w:hAnsi="微软雅黑"/>
-        </w:rPr>
-        <w:t>‘-</w:t>
-      </w:r>
-      <w:r>
-        <w:rPr>
-          <w:rFonts w:ascii="微软雅黑" w:eastAsia="微软雅黑" w:hAnsi="微软雅黑" w:hint="eastAsia"/>
-        </w:rPr>
         <w:t>,</w:t>
       </w:r>
       <w:r>
@@ -1365,11 +3464,19 @@
         </w:rPr>
         <w:t xml:space="preserve"> +, -‘ or ‘+, -, +’. </w:t>
       </w:r>
-      <w:r>
-        <w:rPr>
-          <w:rFonts w:ascii="微软雅黑" w:eastAsia="微软雅黑" w:hAnsi="微软雅黑"/>
-        </w:rPr>
-        <w:t xml:space="preserve">So the predicted </w:t>
+      <w:proofErr w:type="gramStart"/>
+      <w:r>
+        <w:rPr>
+          <w:rFonts w:ascii="微软雅黑" w:eastAsia="微软雅黑" w:hAnsi="微软雅黑"/>
+        </w:rPr>
+        <w:t>So</w:t>
+      </w:r>
+      <w:proofErr w:type="gramEnd"/>
+      <w:r>
+        <w:rPr>
+          <w:rFonts w:ascii="微软雅黑" w:eastAsia="微软雅黑" w:hAnsi="微软雅黑"/>
+        </w:rPr>
+        <w:t xml:space="preserve"> the predicted </w:t>
       </w:r>
       <w:r>
         <w:rPr>
@@ -1413,7 +3520,6 @@
         <w:rPr>
           <w:rFonts w:ascii="微软雅黑" w:eastAsia="微软雅黑" w:hAnsi="微软雅黑"/>
         </w:rPr>
-        <w:lastRenderedPageBreak/>
         <w:t>Q</w:t>
       </w:r>
       <w:r>
@@ -1457,7 +3563,7 @@
         <w:rPr>
           <w:rFonts w:ascii="微软雅黑" w:eastAsia="微软雅黑" w:hAnsi="微软雅黑"/>
         </w:rPr>
-        <w:t>could be seen by code Question5.py</w:t>
+        <w:t>plot</w:t>
       </w:r>
     </w:p>
     <w:p>
@@ -1468,6 +3574,60 @@
       </w:pPr>
       <w:r>
         <w:rPr>
+          <w:rFonts w:ascii="微软雅黑" w:eastAsia="微软雅黑" w:hAnsi="微软雅黑"/>
+          <w:noProof/>
+        </w:rPr>
+        <w:drawing>
+          <wp:inline distT="0" distB="0" distL="0" distR="0" wp14:anchorId="46ED5F45" wp14:editId="31B21A50">
+            <wp:extent cx="4064000" cy="3048000"/>
+            <wp:effectExtent l="0" t="0" r="0" b="0"/>
+            <wp:docPr id="1" name="图片 1"/>
+            <wp:cNvGraphicFramePr>
+              <a:graphicFrameLocks xmlns:a="http://schemas.openxmlformats.org/drawingml/2006/main" noChangeAspect="1"/>
+            </wp:cNvGraphicFramePr>
+            <a:graphic xmlns:a="http://schemas.openxmlformats.org/drawingml/2006/main">
+              <a:graphicData uri="http://schemas.openxmlformats.org/drawingml/2006/picture">
+                <pic:pic xmlns:pic="http://schemas.openxmlformats.org/drawingml/2006/picture">
+                  <pic:nvPicPr>
+                    <pic:cNvPr id="1" name="myplot.png"/>
+                    <pic:cNvPicPr/>
+                  </pic:nvPicPr>
+                  <pic:blipFill>
+                    <a:blip r:embed="rId5">
+                      <a:extLst>
+                        <a:ext uri="{28A0092B-C50C-407E-A947-70E740481C1C}">
+                          <a14:useLocalDpi xmlns:a14="http://schemas.microsoft.com/office/drawing/2010/main" val="0"/>
+                        </a:ext>
+                      </a:extLst>
+                    </a:blip>
+                    <a:stretch>
+                      <a:fillRect/>
+                    </a:stretch>
+                  </pic:blipFill>
+                  <pic:spPr>
+                    <a:xfrm>
+                      <a:off x="0" y="0"/>
+                      <a:ext cx="4064000" cy="3048000"/>
+                    </a:xfrm>
+                    <a:prstGeom prst="rect">
+                      <a:avLst/>
+                    </a:prstGeom>
+                  </pic:spPr>
+                </pic:pic>
+              </a:graphicData>
+            </a:graphic>
+          </wp:inline>
+        </w:drawing>
+      </w:r>
+    </w:p>
+    <w:p>
+      <w:pPr>
+        <w:rPr>
+          <w:rFonts w:ascii="微软雅黑" w:eastAsia="微软雅黑" w:hAnsi="微软雅黑"/>
+        </w:rPr>
+      </w:pPr>
+      <w:r>
+        <w:rPr>
           <w:rFonts w:ascii="微软雅黑" w:eastAsia="微软雅黑" w:hAnsi="微软雅黑" w:hint="eastAsia"/>
         </w:rPr>
         <w:t>5</w:t>
@@ -1530,7 +3690,21 @@
         <w:rPr>
           <w:rFonts w:ascii="微软雅黑" w:eastAsia="微软雅黑" w:hAnsi="微软雅黑"/>
         </w:rPr>
-        <w:t>due to W=4 predict more negative correct, so the price of W=4 is more higher than ensemble.</w:t>
+        <w:t xml:space="preserve">due to W=4 predict more negative correct, so the price of W=4 is </w:t>
+      </w:r>
+      <w:proofErr w:type="gramStart"/>
+      <w:r>
+        <w:rPr>
+          <w:rFonts w:ascii="微软雅黑" w:eastAsia="微软雅黑" w:hAnsi="微软雅黑"/>
+        </w:rPr>
+        <w:t>more higher</w:t>
+      </w:r>
+      <w:proofErr w:type="gramEnd"/>
+      <w:r>
+        <w:rPr>
+          <w:rFonts w:ascii="微软雅黑" w:eastAsia="微软雅黑" w:hAnsi="微软雅黑"/>
+        </w:rPr>
+        <w:t xml:space="preserve"> than ensemble.</w:t>
       </w:r>
     </w:p>
     <w:p>
@@ -1543,17 +3717,30 @@
     <w:p>
       <w:pPr>
         <w:rPr>
-          <w:rFonts w:ascii="微软雅黑" w:eastAsia="微软雅黑" w:hAnsi="微软雅黑" w:hint="eastAsia"/>
+          <w:rFonts w:ascii="微软雅黑" w:eastAsia="微软雅黑" w:hAnsi="微软雅黑"/>
         </w:rPr>
       </w:pPr>
       <w:r>
         <w:rPr>
           <w:rFonts w:ascii="微软雅黑" w:eastAsia="微软雅黑" w:hAnsi="微软雅黑"/>
         </w:rPr>
-        <w:t>If you have any question about the code please email me thank you so much.</w:t>
-      </w:r>
-      <w:bookmarkStart w:id="0" w:name="_GoBack"/>
-      <w:bookmarkEnd w:id="0"/>
+        <w:lastRenderedPageBreak/>
+        <w:t xml:space="preserve">If you have any question about the </w:t>
+      </w:r>
+      <w:proofErr w:type="gramStart"/>
+      <w:r>
+        <w:rPr>
+          <w:rFonts w:ascii="微软雅黑" w:eastAsia="微软雅黑" w:hAnsi="微软雅黑"/>
+        </w:rPr>
+        <w:t>code</w:t>
+      </w:r>
+      <w:proofErr w:type="gramEnd"/>
+      <w:r>
+        <w:rPr>
+          <w:rFonts w:ascii="微软雅黑" w:eastAsia="微软雅黑" w:hAnsi="微软雅黑"/>
+        </w:rPr>
+        <w:t xml:space="preserve"> please email me thank you so much.</w:t>
+      </w:r>
     </w:p>
     <w:sectPr>
       <w:pgSz w:w="11900" w:h="16840"/>

</xml_diff>